<commit_message>
Added calibration vector graph
</commit_message>
<xml_diff>
--- a/GuideLogAnalyzer/GuideLogAnalyzerDescription.docx
+++ b/GuideLogAnalyzer/GuideLogAnalyzerDescription.docx
@@ -145,14 +145,7 @@
           <w:rFonts w:ascii="Arial" w:eastAsia="Arial" w:hAnsi="Arial" w:cs="Arial"/>
           <w:sz w:val="24"/>
         </w:rPr>
-        <w:t xml:space="preserve"> calculates some overall properties of the logged guiding behavior.  As such, this tool can be used to examine guider effectiveness, contrast the effe</w:t>
-      </w:r>
-      <w:r>
-        <w:rPr>
-          <w:rFonts w:ascii="Arial" w:eastAsia="Arial" w:hAnsi="Arial" w:cs="Arial"/>
-          <w:sz w:val="24"/>
-        </w:rPr>
-        <w:t>cts of different guider control configurations, compare before and after PEC training, and characterize the behavior of tracking inaccuracies such as caused by mechanical problems.</w:t>
+        <w:t xml:space="preserve"> calculates some overall properties of the logged guiding behavior.  As such, this tool can be used to examine guider effectiveness, contrast the effects of different guider control configurations, compare before and after PEC training, and characterize the behavior of tracking inaccuracies such as caused by mechanical problems.</w:t>
       </w:r>
     </w:p>
     <w:p>
@@ -171,10 +164,10 @@
       </w:r>
       <w:r>
         <w:object w:dxaOrig="9475" w:dyaOrig="6357" w14:anchorId="6E657DDC">
-          <v:rect id="rectole0000000000" o:spid="_x0000_i1025" style="width:474pt;height:318pt" o:ole="" o:preferrelative="t" stroked="f">
+          <v:rect id="rectole0000000000" o:spid="_x0000_i1025" style="width:474.2pt;height:317.8pt" o:ole="" o:preferrelative="t" stroked="f">
             <v:imagedata r:id="rId5" o:title=""/>
           </v:rect>
-          <o:OLEObject Type="Embed" ProgID="StaticDib" ShapeID="rectole0000000000" DrawAspect="Content" ObjectID="_1594026812" r:id="rId6"/>
+          <o:OLEObject Type="Embed" ProgID="StaticDib" ShapeID="rectole0000000000" DrawAspect="Content" ObjectID="_1598718724" r:id="rId6"/>
         </w:object>
       </w:r>
     </w:p>
@@ -207,14 +200,7 @@
           <w:rFonts w:ascii="Arial" w:eastAsia="Arial" w:hAnsi="Arial" w:cs="Arial"/>
           <w:sz w:val="24"/>
         </w:rPr>
-        <w:t>This application is driven off the sele</w:t>
-      </w:r>
-      <w:r>
-        <w:rPr>
-          <w:rFonts w:ascii="Arial" w:eastAsia="Arial" w:hAnsi="Arial" w:cs="Arial"/>
-          <w:sz w:val="24"/>
-        </w:rPr>
-        <w:t xml:space="preserve">ction of a TSX </w:t>
+        <w:t xml:space="preserve">This application is driven off the selection of a TSX </w:t>
       </w:r>
       <w:proofErr w:type="spellStart"/>
       <w:r>
@@ -245,14 +231,7 @@
           <w:rFonts w:ascii="Arial" w:eastAsia="Arial" w:hAnsi="Arial" w:cs="Arial"/>
           <w:sz w:val="24"/>
         </w:rPr>
-        <w:t>The first graph displays the guider erro</w:t>
-      </w:r>
-      <w:r>
-        <w:rPr>
-          <w:rFonts w:ascii="Arial" w:eastAsia="Arial" w:hAnsi="Arial" w:cs="Arial"/>
-          <w:sz w:val="24"/>
-        </w:rPr>
-        <w:t>r data in X, Y and total amplitude in arcseconds over the course of the log.</w:t>
+        <w:t>The first graph displays the guider error data in X, Y and total amplitude in arcseconds over the course of the log.</w:t>
       </w:r>
     </w:p>
     <w:p>
@@ -270,6 +249,7 @@
         <w:t xml:space="preserve">The next two graphs display the error data translated to its frequency domain.  The middle graph displays the data over </w:t>
       </w:r>
       <w:proofErr w:type="spellStart"/>
+      <w:proofErr w:type="gramStart"/>
       <w:r>
         <w:rPr>
           <w:rFonts w:ascii="Arial" w:eastAsia="Arial" w:hAnsi="Arial" w:cs="Arial"/>
@@ -278,28 +258,13 @@
         <w:t>it's</w:t>
       </w:r>
       <w:proofErr w:type="spellEnd"/>
-      <w:r>
-        <w:rPr>
-          <w:rFonts w:ascii="Arial" w:eastAsia="Arial" w:hAnsi="Arial" w:cs="Arial"/>
-          <w:sz w:val="24"/>
-        </w:rPr>
-        <w:t xml:space="preserve"> full range </w:t>
-      </w:r>
-      <w:proofErr w:type="gramStart"/>
-      <w:r>
-        <w:rPr>
-          <w:rFonts w:ascii="Arial" w:eastAsia="Arial" w:hAnsi="Arial" w:cs="Arial"/>
-          <w:sz w:val="24"/>
-        </w:rPr>
-        <w:t>in order to</w:t>
-      </w:r>
       <w:proofErr w:type="gramEnd"/>
       <w:r>
         <w:rPr>
           <w:rFonts w:ascii="Arial" w:eastAsia="Arial" w:hAnsi="Arial" w:cs="Arial"/>
           <w:sz w:val="24"/>
         </w:rPr>
-        <w:t xml:space="preserve"> visualize the lowest </w:t>
+        <w:t xml:space="preserve"> full range in order to visualize the lowest </w:t>
       </w:r>
       <w:r>
         <w:rPr>
@@ -307,52 +272,22 @@
           <w:sz w:val="24"/>
         </w:rPr>
         <w:lastRenderedPageBreak/>
-        <w:t xml:space="preserve">frequency </w:t>
-      </w:r>
-      <w:r>
-        <w:rPr>
-          <w:rFonts w:ascii="Arial" w:eastAsia="Arial" w:hAnsi="Arial" w:cs="Arial"/>
-          <w:sz w:val="24"/>
-        </w:rPr>
-        <w:t>(displayed as period in minutes) components.  These components are normally associated with mechanical inconsistencies which PEC addresses.  The bottom graph looks only at frequency (displayed as period in seconds) components between 0 and 30 seconds.  The</w:t>
-      </w:r>
-      <w:r>
-        <w:rPr>
-          <w:rFonts w:ascii="Arial" w:eastAsia="Arial" w:hAnsi="Arial" w:cs="Arial"/>
-          <w:sz w:val="24"/>
-        </w:rPr>
-        <w:t>se are frequenci</w:t>
-      </w:r>
-      <w:bookmarkStart w:id="0" w:name="_GoBack"/>
-      <w:bookmarkEnd w:id="0"/>
-      <w:r>
-        <w:rPr>
-          <w:rFonts w:ascii="Arial" w:eastAsia="Arial" w:hAnsi="Arial" w:cs="Arial"/>
-          <w:sz w:val="24"/>
-        </w:rPr>
-        <w:t>es normally associated with seeing effects.</w:t>
-      </w:r>
-    </w:p>
-    <w:p>
-      <w:pPr>
-        <w:rPr>
-          <w:rFonts w:ascii="Arial" w:eastAsia="Arial" w:hAnsi="Arial" w:cs="Arial"/>
-          <w:sz w:val="24"/>
-        </w:rPr>
-      </w:pPr>
-      <w:r>
-        <w:rPr>
-          <w:rFonts w:ascii="Arial" w:eastAsia="Arial" w:hAnsi="Arial" w:cs="Arial"/>
-          <w:sz w:val="24"/>
-        </w:rPr>
-        <w:t>The fields under the graphs define or calculate characteristics of the guiding itself.  Sampling, Image Scale, Axis Control, Min and Max Move and Aggressiveness are taken directly from the log fie</w:t>
-      </w:r>
-      <w:r>
-        <w:rPr>
-          <w:rFonts w:ascii="Arial" w:eastAsia="Arial" w:hAnsi="Arial" w:cs="Arial"/>
-          <w:sz w:val="24"/>
-        </w:rPr>
-        <w:t>lds.  If AO was enabled, then those fields are also displayed from the log.</w:t>
+        <w:t>frequency (displayed as period in minutes) components.  These components are normally associated with mechanical inconsistencies which PEC addresses.  The bottom graph looks only at frequency (displayed as period in seconds) components between 0 and 30 seconds.  These are frequencies normally associated with seeing effects.</w:t>
+      </w:r>
+    </w:p>
+    <w:p>
+      <w:pPr>
+        <w:rPr>
+          <w:rFonts w:ascii="Arial" w:eastAsia="Arial" w:hAnsi="Arial" w:cs="Arial"/>
+          <w:sz w:val="24"/>
+        </w:rPr>
+      </w:pPr>
+      <w:r>
+        <w:rPr>
+          <w:rFonts w:ascii="Arial" w:eastAsia="Arial" w:hAnsi="Arial" w:cs="Arial"/>
+          <w:sz w:val="24"/>
+        </w:rPr>
+        <w:t>The fields under the graphs define or calculate characteristics of the guiding itself.  Sampling, Image Scale, Axis Control, Min and Max Move and Aggressiveness are taken directly from the log fields.  If AO was enabled, then those fields are also displayed from the log.</w:t>
       </w:r>
     </w:p>
     <w:p>
@@ -407,14 +342,7 @@
           <w:rFonts w:ascii="Arial" w:eastAsia="Arial" w:hAnsi="Arial" w:cs="Arial"/>
           <w:sz w:val="24"/>
         </w:rPr>
-        <w:t>Mean Pe</w:t>
-      </w:r>
-      <w:r>
-        <w:rPr>
-          <w:rFonts w:ascii="Arial" w:eastAsia="Arial" w:hAnsi="Arial" w:cs="Arial"/>
-          <w:sz w:val="24"/>
-        </w:rPr>
-        <w:t xml:space="preserve">riod is the "middle" frequency (displayed as a period - inverse of frequency) whereby the sum of the frequency magnitudes </w:t>
+        <w:t xml:space="preserve">Mean Period is the "middle" frequency (displayed as a period - inverse of frequency) whereby the sum of the frequency magnitudes </w:t>
       </w:r>
       <w:proofErr w:type="spellStart"/>
       <w:r>
@@ -446,14 +374,7 @@
           <w:rFonts w:ascii="Arial" w:eastAsia="Arial" w:hAnsi="Arial" w:cs="Arial"/>
           <w:sz w:val="24"/>
         </w:rPr>
-        <w:t xml:space="preserve"> equal to the sum of the frequency magnitudes below.  This value is an indicator whether the error frequency i</w:t>
-      </w:r>
-      <w:r>
-        <w:rPr>
-          <w:rFonts w:ascii="Arial" w:eastAsia="Arial" w:hAnsi="Arial" w:cs="Arial"/>
-          <w:sz w:val="24"/>
-        </w:rPr>
-        <w:t xml:space="preserve">s biased towards higher or lower frequencies.  </w:t>
+        <w:t xml:space="preserve"> equal to the sum of the frequency magnitudes below.  This value is an indicator whether the error frequency is biased towards higher or lower frequencies.  </w:t>
       </w:r>
     </w:p>
     <w:p>
@@ -491,14 +412,7 @@
           <w:rFonts w:ascii="Arial" w:eastAsia="Arial" w:hAnsi="Arial" w:cs="Arial"/>
           <w:sz w:val="24"/>
         </w:rPr>
-        <w:t xml:space="preserve"> error is logged in the positive (or negative), then after correction is logged in the negative (or po</w:t>
-      </w:r>
-      <w:r>
-        <w:rPr>
-          <w:rFonts w:ascii="Arial" w:eastAsia="Arial" w:hAnsi="Arial" w:cs="Arial"/>
-          <w:sz w:val="24"/>
-        </w:rPr>
-        <w:t>sitive), then it is considered to "bracket" zero.  This is a sign that the guider may be over-correcting.</w:t>
+        <w:t xml:space="preserve"> error is logged in the positive (or negative), then after correction is logged in the negative (or positive), then it is considered to "bracket" zero.  This is a sign that the guider may be over-correcting.</w:t>
       </w:r>
     </w:p>
     <w:p>
@@ -529,21 +443,7 @@
           <w:rFonts w:ascii="Arial" w:eastAsia="Arial" w:hAnsi="Arial" w:cs="Arial"/>
           <w:sz w:val="24"/>
         </w:rPr>
-        <w:t xml:space="preserve"> does not log AO corrections so this section (and the next) wi</w:t>
-      </w:r>
-      <w:r>
-        <w:rPr>
-          <w:rFonts w:ascii="Arial" w:eastAsia="Arial" w:hAnsi="Arial" w:cs="Arial"/>
-          <w:sz w:val="24"/>
-        </w:rPr>
-        <w:t>ll only show mount corrections while AO is enabled.  This section tabulates the number of non-zero corrections made by the guider as a percentage of all correction cycles.  With accurate alignment and a good PEC, the guider should not need to make correcti</w:t>
-      </w:r>
-      <w:r>
-        <w:rPr>
-          <w:rFonts w:ascii="Arial" w:eastAsia="Arial" w:hAnsi="Arial" w:cs="Arial"/>
-          <w:sz w:val="24"/>
-        </w:rPr>
-        <w:t>ons on every cycle.  If these values are excessive, then one can assume that the guider is merely chasing excursions due to seeing.</w:t>
+        <w:t xml:space="preserve"> does not log AO corrections so this section (and the next) will only show mount corrections while AO is enabled.  This section tabulates the number of non-zero corrections made by the guider as a percentage of all correction cycles.  With accurate alignment and a good PEC, the guider should not need to make corrections on every cycle.  If these values are excessive, then one can assume that the guider is merely chasing excursions due to seeing.</w:t>
       </w:r>
     </w:p>
     <w:p>
@@ -573,30 +473,7 @@
           <w:rFonts w:ascii="Arial" w:eastAsia="Arial" w:hAnsi="Arial" w:cs="Arial"/>
           <w:sz w:val="24"/>
         </w:rPr>
-        <w:t xml:space="preserve">Overshoot is a condition where a correction is made in one direction followed </w:t>
-      </w:r>
-      <w:r>
-        <w:rPr>
-          <w:rFonts w:ascii="Arial" w:eastAsia="Arial" w:hAnsi="Arial" w:cs="Arial"/>
-          <w:sz w:val="24"/>
-        </w:rPr>
-        <w:t xml:space="preserve">by a </w:t>
-      </w:r>
-      <w:proofErr w:type="spellStart"/>
-      <w:r>
-        <w:rPr>
-          <w:rFonts w:ascii="Arial" w:eastAsia="Arial" w:hAnsi="Arial" w:cs="Arial"/>
-          <w:sz w:val="24"/>
-        </w:rPr>
-        <w:t>correctioin</w:t>
-      </w:r>
-      <w:proofErr w:type="spellEnd"/>
-      <w:r>
-        <w:rPr>
-          <w:rFonts w:ascii="Arial" w:eastAsia="Arial" w:hAnsi="Arial" w:cs="Arial"/>
-          <w:sz w:val="24"/>
-        </w:rPr>
-        <w:t xml:space="preserve"> in the opposite direction.   Each overshoot may be either a result of seeing or of excessive correction.  If a </w:t>
+        <w:t xml:space="preserve">Overshoot is a condition where a correction is made in one direction followed by a correction in the opposite direction.   Each overshoot may be either a result of seeing or of excessive correction.  If a </w:t>
       </w:r>
       <w:proofErr w:type="gramStart"/>
       <w:r>
@@ -627,14 +504,7 @@
           <w:rFonts w:ascii="Arial" w:eastAsia="Arial" w:hAnsi="Arial" w:cs="Arial"/>
           <w:sz w:val="24"/>
         </w:rPr>
-        <w:t xml:space="preserve">Undershoot is a condition where a correction is made </w:t>
-      </w:r>
-      <w:r>
-        <w:rPr>
-          <w:rFonts w:ascii="Arial" w:eastAsia="Arial" w:hAnsi="Arial" w:cs="Arial"/>
-          <w:sz w:val="24"/>
-        </w:rPr>
-        <w:t xml:space="preserve">in one direction followed by a second correction in the same direction.  Each undershoot may be a result of either seeing excursions or insufficient correction. If a large percentage of corrections are </w:t>
+        <w:t xml:space="preserve">Undershoot is a condition where a correction is made in one direction followed by a second correction in the same direction.  Each undershoot may be a result of either seeing excursions or insufficient correction. If a large percentage of corrections are </w:t>
       </w:r>
       <w:proofErr w:type="gramStart"/>
       <w:r>
@@ -846,21 +716,14 @@
           <w:sz w:val="24"/>
         </w:rPr>
       </w:pPr>
+      <w:bookmarkStart w:id="0" w:name="_GoBack"/>
       <w:r>
         <w:rPr>
           <w:rFonts w:ascii="Arial" w:eastAsia="Arial" w:hAnsi="Arial" w:cs="Arial"/>
           <w:b/>
           <w:sz w:val="24"/>
         </w:rPr>
-        <w:t>Requir</w:t>
-      </w:r>
-      <w:r>
-        <w:rPr>
-          <w:rFonts w:ascii="Arial" w:eastAsia="Arial" w:hAnsi="Arial" w:cs="Arial"/>
-          <w:b/>
-          <w:sz w:val="24"/>
-        </w:rPr>
-        <w:t>ements</w:t>
+        <w:t>Requirements</w:t>
       </w:r>
       <w:r>
         <w:rPr>
@@ -906,15 +769,7 @@
           <w:color w:val="333333"/>
           <w:sz w:val="24"/>
         </w:rPr>
-        <w:t xml:space="preserve">Powerpack 3.0 </w:t>
-      </w:r>
-      <w:r>
-        <w:rPr>
-          <w:rFonts w:ascii="Arial" w:eastAsia="Arial" w:hAnsi="Arial" w:cs="Arial"/>
-          <w:color w:val="333333"/>
-          <w:sz w:val="24"/>
-        </w:rPr>
-        <w:t xml:space="preserve">for charting (can be found at </w:t>
+        <w:t xml:space="preserve">Powerpack 3.0 for charting (can be found at </w:t>
       </w:r>
       <w:hyperlink r:id="rId7">
         <w:r>
@@ -940,14 +795,7 @@
           <w:rFonts w:ascii="Arial" w:eastAsia="Arial" w:hAnsi="Arial" w:cs="Arial"/>
           <w:sz w:val="24"/>
         </w:rPr>
-        <w:t xml:space="preserve"> The application runs as an uncertified, standalone application under Windows </w:t>
-      </w:r>
-      <w:r>
-        <w:rPr>
-          <w:rFonts w:ascii="Arial" w:eastAsia="Arial" w:hAnsi="Arial" w:cs="Arial"/>
-          <w:sz w:val="24"/>
-        </w:rPr>
-        <w:t xml:space="preserve">7, 8 and 10.  </w:t>
+        <w:t xml:space="preserve"> The application runs as an uncertified, standalone application under Windows 7, 8 and 10.  </w:t>
       </w:r>
     </w:p>
     <w:p>
@@ -1001,14 +849,7 @@
           <w:rFonts w:ascii="Arial" w:eastAsia="Arial" w:hAnsi="Arial" w:cs="Arial"/>
           <w:sz w:val="24"/>
         </w:rPr>
-        <w:t>" with the name "Guide Log Analyzer".  This applicatio</w:t>
-      </w:r>
-      <w:r>
-        <w:rPr>
-          <w:rFonts w:ascii="Arial" w:eastAsia="Arial" w:hAnsi="Arial" w:cs="Arial"/>
-          <w:sz w:val="24"/>
-        </w:rPr>
-        <w:t>n can be pinned to the Start if desired.</w:t>
+        <w:t>" with the name "Guide Log Analyzer".  This application can be pinned to the Start if desired.</w:t>
       </w:r>
     </w:p>
     <w:p>
@@ -1062,14 +903,15 @@
           <w:rFonts w:ascii="Arial" w:eastAsia="Arial" w:hAnsi="Arial" w:cs="Arial"/>
           <w:sz w:val="24"/>
         </w:rPr>
-        <w:t xml:space="preserve"> features, please contact the author and he'll see what he ca</w:t>
-      </w:r>
-      <w:r>
-        <w:rPr>
-          <w:rFonts w:ascii="Arial" w:eastAsia="Arial" w:hAnsi="Arial" w:cs="Arial"/>
-          <w:sz w:val="24"/>
-        </w:rPr>
-        <w:t>n do.</w:t>
+        <w:t xml:space="preserve"> features, please contact the author and he'll see what he can </w:t>
+      </w:r>
+      <w:bookmarkEnd w:id="0"/>
+      <w:r>
+        <w:rPr>
+          <w:rFonts w:ascii="Arial" w:eastAsia="Arial" w:hAnsi="Arial" w:cs="Arial"/>
+          <w:sz w:val="24"/>
+        </w:rPr>
+        <w:t>do.</w:t>
       </w:r>
     </w:p>
     <w:sectPr>

</xml_diff>

<commit_message>
Updated description document for V1.1
</commit_message>
<xml_diff>
--- a/GuideLogAnalyzer/GuideLogAnalyzerDescription.docx
+++ b/GuideLogAnalyzer/GuideLogAnalyzerDescription.docx
@@ -113,23 +113,187 @@
           <w:rFonts w:ascii="Arial" w:eastAsia="Arial" w:hAnsi="Arial" w:cs="Arial"/>
           <w:sz w:val="24"/>
         </w:rPr>
+        <w:t xml:space="preserve"> guide</w:t>
+      </w:r>
+      <w:r>
+        <w:rPr>
+          <w:rFonts w:ascii="Arial" w:eastAsia="Arial" w:hAnsi="Arial" w:cs="Arial"/>
+          <w:sz w:val="24"/>
+        </w:rPr>
+        <w:t>r</w:t>
+      </w:r>
+      <w:r>
+        <w:rPr>
+          <w:rFonts w:ascii="Arial" w:eastAsia="Arial" w:hAnsi="Arial" w:cs="Arial"/>
+          <w:sz w:val="24"/>
+        </w:rPr>
+        <w:t xml:space="preserve"> log file error correction data in both time and </w:t>
+      </w:r>
+      <w:proofErr w:type="gramStart"/>
+      <w:r>
+        <w:rPr>
+          <w:rFonts w:ascii="Arial" w:eastAsia="Arial" w:hAnsi="Arial" w:cs="Arial"/>
+          <w:sz w:val="24"/>
+        </w:rPr>
+        <w:t>frequency, and</w:t>
+      </w:r>
+      <w:proofErr w:type="gramEnd"/>
+      <w:r>
+        <w:rPr>
+          <w:rFonts w:ascii="Arial" w:eastAsia="Arial" w:hAnsi="Arial" w:cs="Arial"/>
+          <w:sz w:val="24"/>
+        </w:rPr>
+        <w:t xml:space="preserve"> calculates some overall properties of the logged guiding behavior.  As such, this tool can be used to examine guider effectiveness, contrast the effects of different guider control configurations, compare before and after PEC training, and characterize the behavior of tracking inaccuracies such as caused by mechanical problems.</w:t>
+      </w:r>
+    </w:p>
+    <w:p>
+      <w:pPr>
+        <w:rPr>
+          <w:rFonts w:ascii="Arial" w:eastAsia="Arial" w:hAnsi="Arial" w:cs="Arial"/>
+          <w:sz w:val="24"/>
+        </w:rPr>
+      </w:pPr>
+      <w:r>
+        <w:rPr>
+          <w:rFonts w:ascii="Arial" w:eastAsia="Arial" w:hAnsi="Arial" w:cs="Arial"/>
+          <w:sz w:val="24"/>
+        </w:rPr>
         <w:t xml:space="preserve"> </w:t>
       </w:r>
-      <w:proofErr w:type="spellStart"/>
-      <w:r>
-        <w:rPr>
-          <w:rFonts w:ascii="Arial" w:eastAsia="Arial" w:hAnsi="Arial" w:cs="Arial"/>
-          <w:sz w:val="24"/>
-        </w:rPr>
-        <w:t>autoguide</w:t>
-      </w:r>
-      <w:proofErr w:type="spellEnd"/>
-      <w:r>
-        <w:rPr>
-          <w:rFonts w:ascii="Arial" w:eastAsia="Arial" w:hAnsi="Arial" w:cs="Arial"/>
-          <w:sz w:val="24"/>
-        </w:rPr>
-        <w:t xml:space="preserve"> log file error correction data in both time and </w:t>
+      <w:r>
+        <w:rPr>
+          <w:noProof/>
+        </w:rPr>
+        <w:drawing>
+          <wp:inline distT="0" distB="0" distL="0" distR="0" wp14:anchorId="492D748D" wp14:editId="5A099CBA">
+            <wp:extent cx="5943600" cy="3997325"/>
+            <wp:effectExtent l="0" t="0" r="0" b="0"/>
+            <wp:docPr id="1" name="Picture 1"/>
+            <wp:cNvGraphicFramePr>
+              <a:graphicFrameLocks xmlns:a="http://schemas.openxmlformats.org/drawingml/2006/main" noChangeAspect="1"/>
+            </wp:cNvGraphicFramePr>
+            <a:graphic xmlns:a="http://schemas.openxmlformats.org/drawingml/2006/main">
+              <a:graphicData uri="http://schemas.openxmlformats.org/drawingml/2006/picture">
+                <pic:pic xmlns:pic="http://schemas.openxmlformats.org/drawingml/2006/picture">
+                  <pic:nvPicPr>
+                    <pic:cNvPr id="0" name="Picture 3"/>
+                    <pic:cNvPicPr>
+                      <a:picLocks noChangeAspect="1" noChangeArrowheads="1"/>
+                    </pic:cNvPicPr>
+                  </pic:nvPicPr>
+                  <pic:blipFill>
+                    <a:blip r:embed="rId7">
+                      <a:extLst>
+                        <a:ext uri="{28A0092B-C50C-407E-A947-70E740481C1C}">
+                          <a14:useLocalDpi xmlns:a14="http://schemas.microsoft.com/office/drawing/2010/main" val="0"/>
+                        </a:ext>
+                      </a:extLst>
+                    </a:blip>
+                    <a:srcRect/>
+                    <a:stretch>
+                      <a:fillRect/>
+                    </a:stretch>
+                  </pic:blipFill>
+                  <pic:spPr bwMode="auto">
+                    <a:xfrm>
+                      <a:off x="0" y="0"/>
+                      <a:ext cx="5943600" cy="3997325"/>
+                    </a:xfrm>
+                    <a:prstGeom prst="rect">
+                      <a:avLst/>
+                    </a:prstGeom>
+                    <a:noFill/>
+                    <a:ln>
+                      <a:noFill/>
+                    </a:ln>
+                  </pic:spPr>
+                </pic:pic>
+              </a:graphicData>
+            </a:graphic>
+          </wp:inline>
+        </w:drawing>
+      </w:r>
+    </w:p>
+    <w:p>
+      <w:pPr>
+        <w:rPr>
+          <w:rFonts w:ascii="Arial" w:eastAsia="Arial" w:hAnsi="Arial" w:cs="Arial"/>
+          <w:b/>
+          <w:sz w:val="24"/>
+        </w:rPr>
+      </w:pPr>
+      <w:r>
+        <w:rPr>
+          <w:rFonts w:ascii="Arial" w:eastAsia="Arial" w:hAnsi="Arial" w:cs="Arial"/>
+          <w:b/>
+          <w:sz w:val="24"/>
+        </w:rPr>
+        <w:t>Description:</w:t>
+      </w:r>
+    </w:p>
+    <w:p>
+      <w:pPr>
+        <w:rPr>
+          <w:rFonts w:ascii="Arial" w:eastAsia="Arial" w:hAnsi="Arial" w:cs="Arial"/>
+          <w:sz w:val="24"/>
+        </w:rPr>
+      </w:pPr>
+      <w:r>
+        <w:rPr>
+          <w:rFonts w:ascii="Arial" w:eastAsia="Arial" w:hAnsi="Arial" w:cs="Arial"/>
+          <w:sz w:val="24"/>
+        </w:rPr>
+        <w:t>This application is driven off the selection of a TSX guide</w:t>
+      </w:r>
+      <w:r>
+        <w:rPr>
+          <w:rFonts w:ascii="Arial" w:eastAsia="Arial" w:hAnsi="Arial" w:cs="Arial"/>
+          <w:sz w:val="24"/>
+        </w:rPr>
+        <w:t>r</w:t>
+      </w:r>
+      <w:r>
+        <w:rPr>
+          <w:rFonts w:ascii="Arial" w:eastAsia="Arial" w:hAnsi="Arial" w:cs="Arial"/>
+          <w:sz w:val="24"/>
+        </w:rPr>
+        <w:t xml:space="preserve"> log file using the Browse command.  Once a file is selected the basic information fields of the log are parsed and displayed above the three graphs.  These fields should be self-explanatory.</w:t>
+      </w:r>
+    </w:p>
+    <w:p>
+      <w:pPr>
+        <w:rPr>
+          <w:rFonts w:ascii="Arial" w:eastAsia="Arial" w:hAnsi="Arial" w:cs="Arial"/>
+          <w:sz w:val="24"/>
+        </w:rPr>
+      </w:pPr>
+      <w:r>
+        <w:rPr>
+          <w:rFonts w:ascii="Arial" w:eastAsia="Arial" w:hAnsi="Arial" w:cs="Arial"/>
+          <w:sz w:val="24"/>
+        </w:rPr>
+        <w:t>The first graph displays the guider error data in X, Y and total amplitude in arcseconds over the course of the log.</w:t>
+      </w:r>
+      <w:r>
+        <w:rPr>
+          <w:rFonts w:ascii="Arial" w:eastAsia="Arial" w:hAnsi="Arial" w:cs="Arial"/>
+          <w:sz w:val="24"/>
+        </w:rPr>
+        <w:t xml:space="preserve">  The calibration vectors for the guider (Relay or Direct Guide) </w:t>
+      </w:r>
+      <w:r>
+        <w:rPr>
+          <w:rFonts w:ascii="Arial" w:eastAsia="Arial" w:hAnsi="Arial" w:cs="Arial"/>
+          <w:sz w:val="24"/>
+        </w:rPr>
+        <w:t xml:space="preserve">are graphed at the right side.  </w:t>
+      </w:r>
+      <w:r>
+        <w:rPr>
+          <w:rFonts w:ascii="Arial" w:eastAsia="Arial" w:hAnsi="Arial" w:cs="Arial"/>
+          <w:sz w:val="24"/>
+        </w:rPr>
+        <w:t xml:space="preserve">X vector is in blue.  </w:t>
       </w:r>
       <w:proofErr w:type="gramStart"/>
       <w:r>
@@ -137,7 +301,7 @@
           <w:rFonts w:ascii="Arial" w:eastAsia="Arial" w:hAnsi="Arial" w:cs="Arial"/>
           <w:sz w:val="24"/>
         </w:rPr>
-        <w:t>frequency, and</w:t>
+        <w:t>Y</w:t>
       </w:r>
       <w:proofErr w:type="gramEnd"/>
       <w:r>
@@ -145,107 +309,59 @@
           <w:rFonts w:ascii="Arial" w:eastAsia="Arial" w:hAnsi="Arial" w:cs="Arial"/>
           <w:sz w:val="24"/>
         </w:rPr>
-        <w:t xml:space="preserve"> calculates some overall properties of the logged guiding behavior.  As such, this tool can be used to examine guider effectiveness, contrast the effects of different guider control configurations, compare before and after PEC training, and characterize the behavior of tracking inaccuracies such as caused by mechanical problems.</w:t>
-      </w:r>
-    </w:p>
-    <w:p>
-      <w:pPr>
-        <w:rPr>
-          <w:rFonts w:ascii="Arial" w:eastAsia="Arial" w:hAnsi="Arial" w:cs="Arial"/>
-          <w:sz w:val="24"/>
-        </w:rPr>
-      </w:pPr>
-      <w:r>
-        <w:rPr>
-          <w:rFonts w:ascii="Arial" w:eastAsia="Arial" w:hAnsi="Arial" w:cs="Arial"/>
-          <w:sz w:val="24"/>
-        </w:rPr>
-        <w:t xml:space="preserve"> </w:t>
-      </w:r>
-      <w:r>
-        <w:object w:dxaOrig="9475" w:dyaOrig="6357" w14:anchorId="6E657DDC">
-          <v:rect id="rectole0000000000" o:spid="_x0000_i1025" style="width:474.2pt;height:317.8pt" o:ole="" o:preferrelative="t" stroked="f">
-            <v:imagedata r:id="rId5" o:title=""/>
-          </v:rect>
-          <o:OLEObject Type="Embed" ProgID="StaticDib" ShapeID="rectole0000000000" DrawAspect="Content" ObjectID="_1598718724" r:id="rId6"/>
-        </w:object>
-      </w:r>
-    </w:p>
-    <w:p>
-      <w:pPr>
-        <w:rPr>
-          <w:rFonts w:ascii="Arial" w:eastAsia="Arial" w:hAnsi="Arial" w:cs="Arial"/>
-          <w:b/>
-          <w:sz w:val="24"/>
-        </w:rPr>
-      </w:pPr>
-      <w:r>
-        <w:rPr>
-          <w:rFonts w:ascii="Arial" w:eastAsia="Arial" w:hAnsi="Arial" w:cs="Arial"/>
-          <w:b/>
-          <w:sz w:val="24"/>
-        </w:rPr>
-        <w:t>Description:</w:t>
-      </w:r>
-    </w:p>
-    <w:p>
-      <w:pPr>
-        <w:rPr>
-          <w:rFonts w:ascii="Arial" w:eastAsia="Arial" w:hAnsi="Arial" w:cs="Arial"/>
-          <w:sz w:val="24"/>
-        </w:rPr>
-      </w:pPr>
-      <w:r>
-        <w:rPr>
-          <w:rFonts w:ascii="Arial" w:eastAsia="Arial" w:hAnsi="Arial" w:cs="Arial"/>
-          <w:sz w:val="24"/>
-        </w:rPr>
-        <w:t xml:space="preserve">This application is driven off the selection of a TSX </w:t>
-      </w:r>
-      <w:proofErr w:type="spellStart"/>
-      <w:r>
-        <w:rPr>
-          <w:rFonts w:ascii="Arial" w:eastAsia="Arial" w:hAnsi="Arial" w:cs="Arial"/>
-          <w:sz w:val="24"/>
-        </w:rPr>
-        <w:t>autoguide</w:t>
-      </w:r>
-      <w:proofErr w:type="spellEnd"/>
-      <w:r>
-        <w:rPr>
-          <w:rFonts w:ascii="Arial" w:eastAsia="Arial" w:hAnsi="Arial" w:cs="Arial"/>
-          <w:sz w:val="24"/>
-        </w:rPr>
-        <w:t xml:space="preserve"> log file using the Browse command.  Once a file is selected the basic information fields of the log are parsed and displayed above the three graphs.  These fields should be self-explanatory.</w:t>
-      </w:r>
-    </w:p>
-    <w:p>
-      <w:pPr>
-        <w:rPr>
-          <w:rFonts w:ascii="Arial" w:eastAsia="Arial" w:hAnsi="Arial" w:cs="Arial"/>
-          <w:sz w:val="24"/>
-        </w:rPr>
-      </w:pPr>
-      <w:r>
-        <w:rPr>
-          <w:rFonts w:ascii="Arial" w:eastAsia="Arial" w:hAnsi="Arial" w:cs="Arial"/>
-          <w:sz w:val="24"/>
-        </w:rPr>
-        <w:t>The first graph displays the guider error data in X, Y and total amplitude in arcseconds over the course of the log.</w:t>
-      </w:r>
-    </w:p>
-    <w:p>
-      <w:pPr>
-        <w:rPr>
-          <w:rFonts w:ascii="Arial" w:eastAsia="Arial" w:hAnsi="Arial" w:cs="Arial"/>
-          <w:sz w:val="24"/>
-        </w:rPr>
-      </w:pPr>
-      <w:r>
-        <w:rPr>
-          <w:rFonts w:ascii="Arial" w:eastAsia="Arial" w:hAnsi="Arial" w:cs="Arial"/>
-          <w:sz w:val="24"/>
-        </w:rPr>
+        <w:t xml:space="preserve"> vector in green. </w:t>
+      </w:r>
+      <w:r>
+        <w:rPr>
+          <w:rFonts w:ascii="Arial" w:eastAsia="Arial" w:hAnsi="Arial" w:cs="Arial"/>
+          <w:sz w:val="24"/>
+        </w:rPr>
+        <w:t xml:space="preserve">The tiny “+” </w:t>
+      </w:r>
+      <w:r>
+        <w:rPr>
+          <w:rFonts w:ascii="Arial" w:eastAsia="Arial" w:hAnsi="Arial" w:cs="Arial"/>
+          <w:sz w:val="24"/>
+        </w:rPr>
+        <w:t xml:space="preserve">indicates the </w:t>
+      </w:r>
+      <w:r>
+        <w:rPr>
+          <w:rFonts w:ascii="Arial" w:eastAsia="Arial" w:hAnsi="Arial" w:cs="Arial"/>
+          <w:sz w:val="24"/>
+        </w:rPr>
+        <w:t xml:space="preserve">positive direction for each vector.   TSX guider logs do not contain AO calibration vector information </w:t>
+      </w:r>
+      <w:proofErr w:type="gramStart"/>
+      <w:r>
+        <w:rPr>
+          <w:rFonts w:ascii="Arial" w:eastAsia="Arial" w:hAnsi="Arial" w:cs="Arial"/>
+          <w:sz w:val="24"/>
+        </w:rPr>
+        <w:t>at this time</w:t>
+      </w:r>
+      <w:proofErr w:type="gramEnd"/>
+      <w:r>
+        <w:rPr>
+          <w:rFonts w:ascii="Arial" w:eastAsia="Arial" w:hAnsi="Arial" w:cs="Arial"/>
+          <w:sz w:val="24"/>
+        </w:rPr>
+        <w:t>.</w:t>
+      </w:r>
+    </w:p>
+    <w:p>
+      <w:pPr>
+        <w:rPr>
+          <w:rFonts w:ascii="Arial" w:eastAsia="Arial" w:hAnsi="Arial" w:cs="Arial"/>
+          <w:sz w:val="24"/>
+        </w:rPr>
+      </w:pPr>
+      <w:r>
+        <w:rPr>
+          <w:rFonts w:ascii="Arial" w:eastAsia="Arial" w:hAnsi="Arial" w:cs="Arial"/>
+          <w:sz w:val="24"/>
+        </w:rPr>
+        <w:lastRenderedPageBreak/>
         <w:t xml:space="preserve">The next two graphs display the error data translated to its frequency domain.  The middle graph displays the data over </w:t>
       </w:r>
       <w:proofErr w:type="spellStart"/>
@@ -264,15 +380,7 @@
           <w:rFonts w:ascii="Arial" w:eastAsia="Arial" w:hAnsi="Arial" w:cs="Arial"/>
           <w:sz w:val="24"/>
         </w:rPr>
-        <w:t xml:space="preserve"> full range in order to visualize the lowest </w:t>
-      </w:r>
-      <w:r>
-        <w:rPr>
-          <w:rFonts w:ascii="Arial" w:eastAsia="Arial" w:hAnsi="Arial" w:cs="Arial"/>
-          <w:sz w:val="24"/>
-        </w:rPr>
-        <w:lastRenderedPageBreak/>
-        <w:t>frequency (displayed as period in minutes) components.  These components are normally associated with mechanical inconsistencies which PEC addresses.  The bottom graph looks only at frequency (displayed as period in seconds) components between 0 and 30 seconds.  These are frequencies normally associated with seeing effects.</w:t>
+        <w:t xml:space="preserve"> full range in order to visualize the lowest frequency (displayed as period in minutes) components.  These components are normally associated with mechanical inconsistencies which PEC addresses.  The bottom graph looks only at frequency (displayed as period in seconds) components between 0 and 30 seconds.  These are frequencies normally associated with seeing effects.</w:t>
       </w:r>
     </w:p>
     <w:p>
@@ -342,39 +450,35 @@
           <w:rFonts w:ascii="Arial" w:eastAsia="Arial" w:hAnsi="Arial" w:cs="Arial"/>
           <w:sz w:val="24"/>
         </w:rPr>
-        <w:t xml:space="preserve">Mean Period is the "middle" frequency (displayed as a period - inverse of frequency) whereby the sum of the frequency magnitudes </w:t>
-      </w:r>
-      <w:proofErr w:type="spellStart"/>
-      <w:r>
-        <w:rPr>
-          <w:rFonts w:ascii="Arial" w:eastAsia="Arial" w:hAnsi="Arial" w:cs="Arial"/>
-          <w:sz w:val="24"/>
-        </w:rPr>
-        <w:t>aboth</w:t>
-      </w:r>
-      <w:proofErr w:type="spellEnd"/>
-      <w:r>
-        <w:rPr>
-          <w:rFonts w:ascii="Arial" w:eastAsia="Arial" w:hAnsi="Arial" w:cs="Arial"/>
-          <w:sz w:val="24"/>
-        </w:rPr>
-        <w:t xml:space="preserve"> this frequency </w:t>
-      </w:r>
-      <w:proofErr w:type="gramStart"/>
-      <w:r>
-        <w:rPr>
-          <w:rFonts w:ascii="Arial" w:eastAsia="Arial" w:hAnsi="Arial" w:cs="Arial"/>
-          <w:sz w:val="24"/>
-        </w:rPr>
-        <w:t>are</w:t>
-      </w:r>
-      <w:proofErr w:type="gramEnd"/>
-      <w:r>
-        <w:rPr>
-          <w:rFonts w:ascii="Arial" w:eastAsia="Arial" w:hAnsi="Arial" w:cs="Arial"/>
-          <w:sz w:val="24"/>
-        </w:rPr>
-        <w:t xml:space="preserve"> equal to the sum of the frequency magnitudes below.  This value is an indicator whether the error frequency is biased towards higher or lower frequencies.  </w:t>
+        <w:t>Mean Period is the "middle" frequency (displayed as a period</w:t>
+      </w:r>
+      <w:r>
+        <w:rPr>
+          <w:rFonts w:ascii="Arial" w:eastAsia="Arial" w:hAnsi="Arial" w:cs="Arial"/>
+          <w:sz w:val="24"/>
+        </w:rPr>
+        <w:t>, i.e.</w:t>
+      </w:r>
+      <w:r>
+        <w:rPr>
+          <w:rFonts w:ascii="Arial" w:eastAsia="Arial" w:hAnsi="Arial" w:cs="Arial"/>
+          <w:sz w:val="24"/>
+        </w:rPr>
+        <w:t xml:space="preserve"> inverse of frequency) whereby the sum of the frequency magnitudes </w:t>
+      </w:r>
+      <w:r>
+        <w:rPr>
+          <w:rFonts w:ascii="Arial" w:eastAsia="Arial" w:hAnsi="Arial" w:cs="Arial"/>
+          <w:sz w:val="24"/>
+        </w:rPr>
+        <w:t>above</w:t>
+      </w:r>
+      <w:r>
+        <w:rPr>
+          <w:rFonts w:ascii="Arial" w:eastAsia="Arial" w:hAnsi="Arial" w:cs="Arial"/>
+          <w:sz w:val="24"/>
+        </w:rPr>
+        <w:t xml:space="preserve"> this frequency are equal to the sum of the frequency magnitudes below.  This value is an indicator whether the error frequency is biased towards higher or lower frequencies.  </w:t>
       </w:r>
     </w:p>
     <w:p>
@@ -473,38 +577,30 @@
           <w:rFonts w:ascii="Arial" w:eastAsia="Arial" w:hAnsi="Arial" w:cs="Arial"/>
           <w:sz w:val="24"/>
         </w:rPr>
-        <w:t xml:space="preserve">Overshoot is a condition where a correction is made in one direction followed by a correction in the opposite direction.   Each overshoot may be either a result of seeing or of excessive correction.  If a </w:t>
-      </w:r>
-      <w:proofErr w:type="gramStart"/>
-      <w:r>
-        <w:rPr>
-          <w:rFonts w:ascii="Arial" w:eastAsia="Arial" w:hAnsi="Arial" w:cs="Arial"/>
-          <w:sz w:val="24"/>
-        </w:rPr>
-        <w:t>large  percentage</w:t>
-      </w:r>
-      <w:proofErr w:type="gramEnd"/>
-      <w:r>
-        <w:rPr>
-          <w:rFonts w:ascii="Arial" w:eastAsia="Arial" w:hAnsi="Arial" w:cs="Arial"/>
-          <w:sz w:val="24"/>
-        </w:rPr>
-        <w:t xml:space="preserve"> of corrections are overshoots, this suggests the latter.</w:t>
-      </w:r>
-    </w:p>
-    <w:p>
-      <w:pPr>
-        <w:rPr>
-          <w:rFonts w:ascii="Arial" w:eastAsia="Arial" w:hAnsi="Arial" w:cs="Arial"/>
-          <w:sz w:val="24"/>
-        </w:rPr>
-      </w:pPr>
-      <w:r>
-        <w:rPr>
-          <w:rFonts w:ascii="Arial" w:eastAsia="Arial" w:hAnsi="Arial" w:cs="Arial"/>
-          <w:sz w:val="24"/>
-        </w:rPr>
-        <w:t xml:space="preserve">Undershoot is a condition where a correction is made in one direction followed by a second correction in the same direction.  Each undershoot may be a result of either seeing excursions or insufficient correction. If a large percentage of corrections are </w:t>
+        <w:t>Overshoot is a condition where a correction is made in one direction followed by a correction in the opposite direction.   Each overshoot may be either a result of seeing or of excessive correction.  If a large percentage of corrections are overshoots, this suggests the latter.</w:t>
+      </w:r>
+    </w:p>
+    <w:p>
+      <w:pPr>
+        <w:rPr>
+          <w:rFonts w:ascii="Arial" w:eastAsia="Arial" w:hAnsi="Arial" w:cs="Arial"/>
+          <w:sz w:val="24"/>
+        </w:rPr>
+      </w:pPr>
+      <w:r>
+        <w:rPr>
+          <w:rFonts w:ascii="Arial" w:eastAsia="Arial" w:hAnsi="Arial" w:cs="Arial"/>
+          <w:sz w:val="24"/>
+        </w:rPr>
+        <w:t xml:space="preserve">Undershoot is a condition where a correction is made in one direction followed by a second correction in the same direction.  Each undershoot may be a result of either </w:t>
+      </w:r>
+      <w:r>
+        <w:rPr>
+          <w:rFonts w:ascii="Arial" w:eastAsia="Arial" w:hAnsi="Arial" w:cs="Arial"/>
+          <w:sz w:val="24"/>
+        </w:rPr>
+        <w:lastRenderedPageBreak/>
+        <w:t xml:space="preserve">seeing excursions or insufficient correction. If a large percentage of corrections are </w:t>
       </w:r>
       <w:proofErr w:type="gramStart"/>
       <w:r>
@@ -539,7 +635,6 @@
           <w:b/>
           <w:sz w:val="24"/>
         </w:rPr>
-        <w:lastRenderedPageBreak/>
         <w:t>Commands:</w:t>
       </w:r>
     </w:p>
@@ -564,7 +659,35 @@
           <w:rFonts w:ascii="Arial" w:eastAsia="Arial" w:hAnsi="Arial" w:cs="Arial"/>
           <w:sz w:val="24"/>
         </w:rPr>
-        <w:t xml:space="preserve">  Locate and open a </w:t>
+        <w:t xml:space="preserve">  Locate</w:t>
+      </w:r>
+      <w:r>
+        <w:rPr>
+          <w:rFonts w:ascii="Arial" w:eastAsia="Arial" w:hAnsi="Arial" w:cs="Arial"/>
+          <w:sz w:val="24"/>
+        </w:rPr>
+        <w:t>,</w:t>
+      </w:r>
+      <w:r>
+        <w:rPr>
+          <w:rFonts w:ascii="Arial" w:eastAsia="Arial" w:hAnsi="Arial" w:cs="Arial"/>
+          <w:sz w:val="24"/>
+        </w:rPr>
+        <w:t xml:space="preserve"> open</w:t>
+      </w:r>
+      <w:r>
+        <w:rPr>
+          <w:rFonts w:ascii="Arial" w:eastAsia="Arial" w:hAnsi="Arial" w:cs="Arial"/>
+          <w:sz w:val="24"/>
+        </w:rPr>
+        <w:t>, read and analyze</w:t>
+      </w:r>
+      <w:r>
+        <w:rPr>
+          <w:rFonts w:ascii="Arial" w:eastAsia="Arial" w:hAnsi="Arial" w:cs="Arial"/>
+          <w:sz w:val="24"/>
+        </w:rPr>
+        <w:t xml:space="preserve"> a </w:t>
       </w:r>
       <w:proofErr w:type="spellStart"/>
       <w:r>
@@ -596,23 +719,7 @@
           <w:rFonts w:ascii="Arial" w:eastAsia="Arial" w:hAnsi="Arial" w:cs="Arial"/>
           <w:sz w:val="24"/>
         </w:rPr>
-        <w:t xml:space="preserve"> Log </w:t>
-      </w:r>
-      <w:proofErr w:type="gramStart"/>
-      <w:r>
-        <w:rPr>
-          <w:rFonts w:ascii="Arial" w:eastAsia="Arial" w:hAnsi="Arial" w:cs="Arial"/>
-          <w:sz w:val="24"/>
-        </w:rPr>
-        <w:t>file..</w:t>
-      </w:r>
-      <w:proofErr w:type="gramEnd"/>
-      <w:r>
-        <w:rPr>
-          <w:rFonts w:ascii="Arial" w:eastAsia="Arial" w:hAnsi="Arial" w:cs="Arial"/>
-          <w:sz w:val="24"/>
-        </w:rPr>
-        <w:t xml:space="preserve">  </w:t>
+        <w:t xml:space="preserve"> Log file.</w:t>
       </w:r>
     </w:p>
     <w:p>
@@ -635,7 +742,14 @@
           <w:rFonts w:ascii="Arial" w:eastAsia="Arial" w:hAnsi="Arial" w:cs="Arial"/>
           <w:sz w:val="24"/>
         </w:rPr>
-        <w:t>: Read this information.</w:t>
+        <w:t xml:space="preserve">: </w:t>
+      </w:r>
+      <w:r>
+        <w:rPr>
+          <w:rFonts w:ascii="Arial" w:eastAsia="Arial" w:hAnsi="Arial" w:cs="Arial"/>
+          <w:sz w:val="24"/>
+        </w:rPr>
+        <w:t>What you’re reading here.</w:t>
       </w:r>
     </w:p>
     <w:p>
@@ -716,7 +830,6 @@
           <w:sz w:val="24"/>
         </w:rPr>
       </w:pPr>
-      <w:bookmarkStart w:id="0" w:name="_GoBack"/>
       <w:r>
         <w:rPr>
           <w:rFonts w:ascii="Arial" w:eastAsia="Arial" w:hAnsi="Arial" w:cs="Arial"/>
@@ -771,7 +884,7 @@
         </w:rPr>
         <w:t xml:space="preserve">Powerpack 3.0 for charting (can be found at </w:t>
       </w:r>
-      <w:hyperlink r:id="rId7">
+      <w:hyperlink r:id="rId8">
         <w:r>
           <w:rPr>
             <w:rFonts w:ascii="Arial" w:eastAsia="Arial" w:hAnsi="Arial" w:cs="Arial"/>
@@ -887,34 +1000,124 @@
           <w:rFonts w:ascii="Arial" w:eastAsia="Arial" w:hAnsi="Arial" w:cs="Arial"/>
           <w:sz w:val="24"/>
         </w:rPr>
-        <w:t xml:space="preserve">This application was written for the public domain and as such is unsupported. The developer wishes you his best and hopes everything works out.  If you find a problem or want to suggest </w:t>
-      </w:r>
-      <w:proofErr w:type="spellStart"/>
-      <w:r>
-        <w:rPr>
-          <w:rFonts w:ascii="Arial" w:eastAsia="Arial" w:hAnsi="Arial" w:cs="Arial"/>
-          <w:sz w:val="24"/>
-        </w:rPr>
-        <w:t>addional</w:t>
-      </w:r>
-      <w:proofErr w:type="spellEnd"/>
-      <w:r>
-        <w:rPr>
-          <w:rFonts w:ascii="Arial" w:eastAsia="Arial" w:hAnsi="Arial" w:cs="Arial"/>
-          <w:sz w:val="24"/>
-        </w:rPr>
-        <w:t xml:space="preserve"> features, please contact the author and he'll see what he can </w:t>
-      </w:r>
+        <w:t>This application was written for the public domain and as such is unsupported. The developer wishes you his best and hopes everything works out.  If you find a problem or want to suggest addi</w:t>
+      </w:r>
+      <w:r>
+        <w:rPr>
+          <w:rFonts w:ascii="Arial" w:eastAsia="Arial" w:hAnsi="Arial" w:cs="Arial"/>
+          <w:sz w:val="24"/>
+        </w:rPr>
+        <w:t>t</w:t>
+      </w:r>
+      <w:r>
+        <w:rPr>
+          <w:rFonts w:ascii="Arial" w:eastAsia="Arial" w:hAnsi="Arial" w:cs="Arial"/>
+          <w:sz w:val="24"/>
+        </w:rPr>
+        <w:t>i</w:t>
+      </w:r>
+      <w:r>
+        <w:rPr>
+          <w:rFonts w:ascii="Arial" w:eastAsia="Arial" w:hAnsi="Arial" w:cs="Arial"/>
+          <w:sz w:val="24"/>
+        </w:rPr>
+        <w:t>onal features, please contact the author and he'll see what he can do.</w:t>
+      </w:r>
+    </w:p>
+    <w:p>
+      <w:pPr>
+        <w:rPr>
+          <w:rFonts w:ascii="Arial" w:eastAsia="Arial" w:hAnsi="Arial" w:cs="Arial"/>
+          <w:b/>
+          <w:sz w:val="24"/>
+        </w:rPr>
+      </w:pPr>
+      <w:bookmarkStart w:id="0" w:name="_GoBack"/>
       <w:bookmarkEnd w:id="0"/>
       <w:r>
         <w:rPr>
           <w:rFonts w:ascii="Arial" w:eastAsia="Arial" w:hAnsi="Arial" w:cs="Arial"/>
-          <w:sz w:val="24"/>
-        </w:rPr>
-        <w:t>do.</w:t>
+          <w:b/>
+          <w:sz w:val="24"/>
+        </w:rPr>
+        <w:t>Revision History:</w:t>
+      </w:r>
+    </w:p>
+    <w:p>
+      <w:pPr>
+        <w:pStyle w:val="ListParagraph"/>
+        <w:numPr>
+          <w:ilvl w:val="0"/>
+          <w:numId w:val="2"/>
+        </w:numPr>
+        <w:rPr>
+          <w:rFonts w:ascii="Arial" w:eastAsia="Arial" w:hAnsi="Arial" w:cs="Arial"/>
+          <w:sz w:val="24"/>
+        </w:rPr>
+      </w:pPr>
+      <w:r>
+        <w:rPr>
+          <w:rFonts w:ascii="Arial" w:eastAsia="Arial" w:hAnsi="Arial" w:cs="Arial"/>
+          <w:sz w:val="24"/>
+        </w:rPr>
+        <w:t>Initial Release</w:t>
+      </w:r>
+    </w:p>
+    <w:p>
+      <w:pPr>
+        <w:pStyle w:val="ListParagraph"/>
+        <w:ind w:left="405"/>
+        <w:rPr>
+          <w:rFonts w:ascii="Arial" w:eastAsia="Arial" w:hAnsi="Arial" w:cs="Arial"/>
+          <w:sz w:val="24"/>
+        </w:rPr>
+      </w:pPr>
+    </w:p>
+    <w:p>
+      <w:pPr>
+        <w:pStyle w:val="ListParagraph"/>
+        <w:numPr>
+          <w:ilvl w:val="1"/>
+          <w:numId w:val="2"/>
+        </w:numPr>
+        <w:rPr>
+          <w:rFonts w:ascii="Arial" w:eastAsia="Arial" w:hAnsi="Arial" w:cs="Arial"/>
+          <w:sz w:val="24"/>
+        </w:rPr>
+      </w:pPr>
+      <w:r>
+        <w:rPr>
+          <w:rFonts w:ascii="Arial" w:eastAsia="Arial" w:hAnsi="Arial" w:cs="Arial"/>
+          <w:sz w:val="24"/>
+        </w:rPr>
+        <w:t>Added calibration vector graph</w:t>
+      </w:r>
+      <w:r>
+        <w:rPr>
+          <w:rFonts w:ascii="Arial" w:eastAsia="Arial" w:hAnsi="Arial" w:cs="Arial"/>
+          <w:sz w:val="24"/>
+        </w:rPr>
+        <w:t>.</w:t>
+      </w:r>
+    </w:p>
+    <w:p>
+      <w:pPr>
+        <w:ind w:left="1125"/>
+        <w:rPr>
+          <w:rFonts w:ascii="Arial" w:eastAsia="Arial" w:hAnsi="Arial" w:cs="Arial"/>
+          <w:sz w:val="24"/>
+        </w:rPr>
+      </w:pPr>
+      <w:r>
+        <w:rPr>
+          <w:rFonts w:ascii="Arial" w:eastAsia="Arial" w:hAnsi="Arial" w:cs="Arial"/>
+          <w:sz w:val="24"/>
+        </w:rPr>
+        <w:t>Added avoidance code for selecting files that aren’t log files.</w:t>
       </w:r>
     </w:p>
     <w:sectPr>
+      <w:footerReference w:type="default" r:id="rId9"/>
       <w:pgSz w:w="12240" w:h="15840"/>
       <w:pgMar w:top="1440" w:right="1440" w:bottom="1440" w:left="1440" w:header="720" w:footer="720" w:gutter="0"/>
       <w:cols w:space="720"/>
@@ -924,9 +1127,185 @@
 </w:document>
 </file>
 
+<file path=word/endnotes.xml><?xml version="1.0" encoding="utf-8"?>
+<w:endnotes xmlns:wpc="http://schemas.microsoft.com/office/word/2010/wordprocessingCanvas" xmlns:cx="http://schemas.microsoft.com/office/drawing/2014/chartex" xmlns:cx1="http://schemas.microsoft.com/office/drawing/2015/9/8/chartex" xmlns:cx2="http://schemas.microsoft.com/office/drawing/2015/10/21/chartex" xmlns:cx3="http://schemas.microsoft.com/office/drawing/2016/5/9/chartex" xmlns:cx4="http://schemas.microsoft.com/office/drawing/2016/5/10/chartex" xmlns:cx5="http://schemas.microsoft.com/office/drawing/2016/5/11/chartex" xmlns:cx6="http://schemas.microsoft.com/office/drawing/2016/5/12/chartex" xmlns:cx7="http://schemas.microsoft.com/office/drawing/2016/5/13/chartex" xmlns:cx8="http://schemas.microsoft.com/office/drawing/2016/5/14/chartex" xmlns:mc="http://schemas.openxmlformats.org/markup-compatibility/2006" xmlns:aink="http://schemas.microsoft.com/office/drawing/2016/ink" xmlns:am3d="http://schemas.microsoft.com/office/drawing/2017/model3d" xmlns:o="urn:schemas-microsoft-com:office:office" xmlns:r="http://schemas.openxmlformats.org/officeDocument/2006/relationships" xmlns:m="http://schemas.openxmlformats.org/officeDocument/2006/math" xmlns:v="urn:schemas-microsoft-com:vml" xmlns:wp14="http://schemas.microsoft.com/office/word/2010/wordprocessingDrawing" xmlns:wp="http://schemas.openxmlformats.org/drawingml/2006/wordprocessingDrawing" xmlns:w10="urn:schemas-microsoft-com:office:word" xmlns:w="http://schemas.openxmlformats.org/wordprocessingml/2006/main" xmlns:w14="http://schemas.microsoft.com/office/word/2010/wordml" xmlns:w15="http://schemas.microsoft.com/office/word/2012/wordml" xmlns:w16cid="http://schemas.microsoft.com/office/word/2016/wordml/cid" xmlns:w16se="http://schemas.microsoft.com/office/word/2015/wordml/symex" xmlns:wpg="http://schemas.microsoft.com/office/word/2010/wordprocessingGroup" xmlns:wpi="http://schemas.microsoft.com/office/word/2010/wordprocessingInk" xmlns:wne="http://schemas.microsoft.com/office/word/2006/wordml" xmlns:wps="http://schemas.microsoft.com/office/word/2010/wordprocessingShape" mc:Ignorable="w14 w15 w16se w16cid wp14">
+  <w:endnote w:type="separator" w:id="-1">
+    <w:p>
+      <w:pPr>
+        <w:spacing w:after="0" w:line="240" w:lineRule="auto"/>
+      </w:pPr>
+      <w:r>
+        <w:separator/>
+      </w:r>
+    </w:p>
+  </w:endnote>
+  <w:endnote w:type="continuationSeparator" w:id="0">
+    <w:p>
+      <w:pPr>
+        <w:spacing w:after="0" w:line="240" w:lineRule="auto"/>
+      </w:pPr>
+      <w:r>
+        <w:continuationSeparator/>
+      </w:r>
+    </w:p>
+  </w:endnote>
+</w:endnotes>
+</file>
+
+<file path=word/footer1.xml><?xml version="1.0" encoding="utf-8"?>
+<w:ftr xmlns:wpc="http://schemas.microsoft.com/office/word/2010/wordprocessingCanvas" xmlns:cx="http://schemas.microsoft.com/office/drawing/2014/chartex" xmlns:cx1="http://schemas.microsoft.com/office/drawing/2015/9/8/chartex" xmlns:cx2="http://schemas.microsoft.com/office/drawing/2015/10/21/chartex" xmlns:cx3="http://schemas.microsoft.com/office/drawing/2016/5/9/chartex" xmlns:cx4="http://schemas.microsoft.com/office/drawing/2016/5/10/chartex" xmlns:cx5="http://schemas.microsoft.com/office/drawing/2016/5/11/chartex" xmlns:cx6="http://schemas.microsoft.com/office/drawing/2016/5/12/chartex" xmlns:cx7="http://schemas.microsoft.com/office/drawing/2016/5/13/chartex" xmlns:cx8="http://schemas.microsoft.com/office/drawing/2016/5/14/chartex" xmlns:mc="http://schemas.openxmlformats.org/markup-compatibility/2006" xmlns:aink="http://schemas.microsoft.com/office/drawing/2016/ink" xmlns:am3d="http://schemas.microsoft.com/office/drawing/2017/model3d" xmlns:o="urn:schemas-microsoft-com:office:office" xmlns:r="http://schemas.openxmlformats.org/officeDocument/2006/relationships" xmlns:m="http://schemas.openxmlformats.org/officeDocument/2006/math" xmlns:v="urn:schemas-microsoft-com:vml" xmlns:wp14="http://schemas.microsoft.com/office/word/2010/wordprocessingDrawing" xmlns:wp="http://schemas.openxmlformats.org/drawingml/2006/wordprocessingDrawing" xmlns:w10="urn:schemas-microsoft-com:office:word" xmlns:w="http://schemas.openxmlformats.org/wordprocessingml/2006/main" xmlns:w14="http://schemas.microsoft.com/office/word/2010/wordml" xmlns:w15="http://schemas.microsoft.com/office/word/2012/wordml" xmlns:w16cid="http://schemas.microsoft.com/office/word/2016/wordml/cid" xmlns:w16se="http://schemas.microsoft.com/office/word/2015/wordml/symex" xmlns:wpg="http://schemas.microsoft.com/office/word/2010/wordprocessingGroup" xmlns:wpi="http://schemas.microsoft.com/office/word/2010/wordprocessingInk" xmlns:wne="http://schemas.microsoft.com/office/word/2006/wordml" xmlns:wps="http://schemas.microsoft.com/office/word/2010/wordprocessingShape" mc:Ignorable="w14 w15 w16se w16cid wp14">
+  <w:p>
+    <w:pPr>
+      <w:pStyle w:val="Footer"/>
+    </w:pPr>
+    <w:r>
+      <w:t>Rev 1.1</w:t>
+    </w:r>
+  </w:p>
+</w:ftr>
+</file>
+
+<file path=word/footnotes.xml><?xml version="1.0" encoding="utf-8"?>
+<w:footnotes xmlns:wpc="http://schemas.microsoft.com/office/word/2010/wordprocessingCanvas" xmlns:cx="http://schemas.microsoft.com/office/drawing/2014/chartex" xmlns:cx1="http://schemas.microsoft.com/office/drawing/2015/9/8/chartex" xmlns:cx2="http://schemas.microsoft.com/office/drawing/2015/10/21/chartex" xmlns:cx3="http://schemas.microsoft.com/office/drawing/2016/5/9/chartex" xmlns:cx4="http://schemas.microsoft.com/office/drawing/2016/5/10/chartex" xmlns:cx5="http://schemas.microsoft.com/office/drawing/2016/5/11/chartex" xmlns:cx6="http://schemas.microsoft.com/office/drawing/2016/5/12/chartex" xmlns:cx7="http://schemas.microsoft.com/office/drawing/2016/5/13/chartex" xmlns:cx8="http://schemas.microsoft.com/office/drawing/2016/5/14/chartex" xmlns:mc="http://schemas.openxmlformats.org/markup-compatibility/2006" xmlns:aink="http://schemas.microsoft.com/office/drawing/2016/ink" xmlns:am3d="http://schemas.microsoft.com/office/drawing/2017/model3d" xmlns:o="urn:schemas-microsoft-com:office:office" xmlns:r="http://schemas.openxmlformats.org/officeDocument/2006/relationships" xmlns:m="http://schemas.openxmlformats.org/officeDocument/2006/math" xmlns:v="urn:schemas-microsoft-com:vml" xmlns:wp14="http://schemas.microsoft.com/office/word/2010/wordprocessingDrawing" xmlns:wp="http://schemas.openxmlformats.org/drawingml/2006/wordprocessingDrawing" xmlns:w10="urn:schemas-microsoft-com:office:word" xmlns:w="http://schemas.openxmlformats.org/wordprocessingml/2006/main" xmlns:w14="http://schemas.microsoft.com/office/word/2010/wordml" xmlns:w15="http://schemas.microsoft.com/office/word/2012/wordml" xmlns:w16cid="http://schemas.microsoft.com/office/word/2016/wordml/cid" xmlns:w16se="http://schemas.microsoft.com/office/word/2015/wordml/symex" xmlns:wpg="http://schemas.microsoft.com/office/word/2010/wordprocessingGroup" xmlns:wpi="http://schemas.microsoft.com/office/word/2010/wordprocessingInk" xmlns:wne="http://schemas.microsoft.com/office/word/2006/wordml" xmlns:wps="http://schemas.microsoft.com/office/word/2010/wordprocessingShape" mc:Ignorable="w14 w15 w16se w16cid wp14">
+  <w:footnote w:type="separator" w:id="-1">
+    <w:p>
+      <w:pPr>
+        <w:spacing w:after="0" w:line="240" w:lineRule="auto"/>
+      </w:pPr>
+      <w:r>
+        <w:separator/>
+      </w:r>
+    </w:p>
+  </w:footnote>
+  <w:footnote w:type="continuationSeparator" w:id="0">
+    <w:p>
+      <w:pPr>
+        <w:spacing w:after="0" w:line="240" w:lineRule="auto"/>
+      </w:pPr>
+      <w:r>
+        <w:continuationSeparator/>
+      </w:r>
+    </w:p>
+  </w:footnote>
+</w:footnotes>
+</file>
+
 <file path=word/numbering.xml><?xml version="1.0" encoding="utf-8"?>
 <w:numbering xmlns:wpc="http://schemas.microsoft.com/office/word/2010/wordprocessingCanvas" xmlns:cx="http://schemas.microsoft.com/office/drawing/2014/chartex" xmlns:cx1="http://schemas.microsoft.com/office/drawing/2015/9/8/chartex" xmlns:cx2="http://schemas.microsoft.com/office/drawing/2015/10/21/chartex" xmlns:cx3="http://schemas.microsoft.com/office/drawing/2016/5/9/chartex" xmlns:cx4="http://schemas.microsoft.com/office/drawing/2016/5/10/chartex" xmlns:cx5="http://schemas.microsoft.com/office/drawing/2016/5/11/chartex" xmlns:cx6="http://schemas.microsoft.com/office/drawing/2016/5/12/chartex" xmlns:cx7="http://schemas.microsoft.com/office/drawing/2016/5/13/chartex" xmlns:cx8="http://schemas.microsoft.com/office/drawing/2016/5/14/chartex" xmlns:mc="http://schemas.openxmlformats.org/markup-compatibility/2006" xmlns:aink="http://schemas.microsoft.com/office/drawing/2016/ink" xmlns:am3d="http://schemas.microsoft.com/office/drawing/2017/model3d" xmlns:o="urn:schemas-microsoft-com:office:office" xmlns:r="http://schemas.openxmlformats.org/officeDocument/2006/relationships" xmlns:m="http://schemas.openxmlformats.org/officeDocument/2006/math" xmlns:v="urn:schemas-microsoft-com:vml" xmlns:wp14="http://schemas.microsoft.com/office/word/2010/wordprocessingDrawing" xmlns:wp="http://schemas.openxmlformats.org/drawingml/2006/wordprocessingDrawing" xmlns:w10="urn:schemas-microsoft-com:office:word" xmlns:w="http://schemas.openxmlformats.org/wordprocessingml/2006/main" xmlns:w14="http://schemas.microsoft.com/office/word/2010/wordml" xmlns:w15="http://schemas.microsoft.com/office/word/2012/wordml" xmlns:w16cid="http://schemas.microsoft.com/office/word/2016/wordml/cid" xmlns:w16se="http://schemas.microsoft.com/office/word/2015/wordml/symex" xmlns:wpg="http://schemas.microsoft.com/office/word/2010/wordprocessingGroup" xmlns:wpi="http://schemas.microsoft.com/office/word/2010/wordprocessingInk" xmlns:wne="http://schemas.microsoft.com/office/word/2006/wordml" xmlns:wps="http://schemas.microsoft.com/office/word/2010/wordprocessingShape" mc:Ignorable="w14 w15 w16se w16cid wp14">
   <w:abstractNum w:abstractNumId="0" w15:restartNumberingAfterBreak="0">
+    <w:nsid w:val="36257265"/>
+    <w:multiLevelType w:val="multilevel"/>
+    <w:tmpl w:val="A7C6FCB4"/>
+    <w:lvl w:ilvl="0">
+      <w:start w:val="1"/>
+      <w:numFmt w:val="decimal"/>
+      <w:lvlText w:val="%1.0"/>
+      <w:lvlJc w:val="left"/>
+      <w:pPr>
+        <w:ind w:left="405" w:hanging="405"/>
+      </w:pPr>
+      <w:rPr>
+        <w:rFonts w:hint="default"/>
+      </w:rPr>
+    </w:lvl>
+    <w:lvl w:ilvl="1">
+      <w:start w:val="1"/>
+      <w:numFmt w:val="decimal"/>
+      <w:lvlText w:val="%1.%2"/>
+      <w:lvlJc w:val="left"/>
+      <w:pPr>
+        <w:ind w:left="1125" w:hanging="405"/>
+      </w:pPr>
+      <w:rPr>
+        <w:rFonts w:hint="default"/>
+      </w:rPr>
+    </w:lvl>
+    <w:lvl w:ilvl="2">
+      <w:start w:val="1"/>
+      <w:numFmt w:val="decimal"/>
+      <w:lvlText w:val="%1.%2.%3"/>
+      <w:lvlJc w:val="left"/>
+      <w:pPr>
+        <w:ind w:left="2160" w:hanging="720"/>
+      </w:pPr>
+      <w:rPr>
+        <w:rFonts w:hint="default"/>
+      </w:rPr>
+    </w:lvl>
+    <w:lvl w:ilvl="3">
+      <w:start w:val="1"/>
+      <w:numFmt w:val="decimal"/>
+      <w:lvlText w:val="%1.%2.%3.%4"/>
+      <w:lvlJc w:val="left"/>
+      <w:pPr>
+        <w:ind w:left="3240" w:hanging="1080"/>
+      </w:pPr>
+      <w:rPr>
+        <w:rFonts w:hint="default"/>
+      </w:rPr>
+    </w:lvl>
+    <w:lvl w:ilvl="4">
+      <w:start w:val="1"/>
+      <w:numFmt w:val="decimal"/>
+      <w:lvlText w:val="%1.%2.%3.%4.%5"/>
+      <w:lvlJc w:val="left"/>
+      <w:pPr>
+        <w:ind w:left="3960" w:hanging="1080"/>
+      </w:pPr>
+      <w:rPr>
+        <w:rFonts w:hint="default"/>
+      </w:rPr>
+    </w:lvl>
+    <w:lvl w:ilvl="5">
+      <w:start w:val="1"/>
+      <w:numFmt w:val="decimal"/>
+      <w:lvlText w:val="%1.%2.%3.%4.%5.%6"/>
+      <w:lvlJc w:val="left"/>
+      <w:pPr>
+        <w:ind w:left="5040" w:hanging="1440"/>
+      </w:pPr>
+      <w:rPr>
+        <w:rFonts w:hint="default"/>
+      </w:rPr>
+    </w:lvl>
+    <w:lvl w:ilvl="6">
+      <w:start w:val="1"/>
+      <w:numFmt w:val="decimal"/>
+      <w:lvlText w:val="%1.%2.%3.%4.%5.%6.%7"/>
+      <w:lvlJc w:val="left"/>
+      <w:pPr>
+        <w:ind w:left="5760" w:hanging="1440"/>
+      </w:pPr>
+      <w:rPr>
+        <w:rFonts w:hint="default"/>
+      </w:rPr>
+    </w:lvl>
+    <w:lvl w:ilvl="7">
+      <w:start w:val="1"/>
+      <w:numFmt w:val="decimal"/>
+      <w:lvlText w:val="%1.%2.%3.%4.%5.%6.%7.%8"/>
+      <w:lvlJc w:val="left"/>
+      <w:pPr>
+        <w:ind w:left="6840" w:hanging="1800"/>
+      </w:pPr>
+      <w:rPr>
+        <w:rFonts w:hint="default"/>
+      </w:rPr>
+    </w:lvl>
+    <w:lvl w:ilvl="8">
+      <w:start w:val="1"/>
+      <w:numFmt w:val="decimal"/>
+      <w:lvlText w:val="%1.%2.%3.%4.%5.%6.%7.%8.%9"/>
+      <w:lvlJc w:val="left"/>
+      <w:pPr>
+        <w:ind w:left="7560" w:hanging="1800"/>
+      </w:pPr>
+      <w:rPr>
+        <w:rFonts w:hint="default"/>
+      </w:rPr>
+    </w:lvl>
+  </w:abstractNum>
+  <w:abstractNum w:abstractNumId="1" w15:restartNumberingAfterBreak="0">
     <w:nsid w:val="4695048F"/>
     <w:multiLevelType w:val="multilevel"/>
     <w:tmpl w:val="16146AC8"/>
@@ -978,6 +1357,9 @@
     </w:lvl>
   </w:abstractNum>
   <w:num w:numId="1">
+    <w:abstractNumId w:val="1"/>
+  </w:num>
+  <w:num w:numId="2">
     <w:abstractNumId w:val="0"/>
   </w:num>
 </w:numbering>
@@ -1408,6 +1790,61 @@
     <w:semiHidden/>
     <w:unhideWhenUsed/>
   </w:style>
+  <w:style w:type="paragraph" w:styleId="ListParagraph">
+    <w:name w:val="List Paragraph"/>
+    <w:basedOn w:val="Normal"/>
+    <w:uiPriority w:val="34"/>
+    <w:qFormat/>
+    <w:rsid w:val="00D22AF5"/>
+    <w:pPr>
+      <w:ind w:left="720"/>
+      <w:contextualSpacing/>
+    </w:pPr>
+  </w:style>
+  <w:style w:type="paragraph" w:styleId="Header">
+    <w:name w:val="header"/>
+    <w:basedOn w:val="Normal"/>
+    <w:link w:val="HeaderChar"/>
+    <w:uiPriority w:val="99"/>
+    <w:unhideWhenUsed/>
+    <w:rsid w:val="009C449A"/>
+    <w:pPr>
+      <w:tabs>
+        <w:tab w:val="center" w:pos="4680"/>
+        <w:tab w:val="right" w:pos="9360"/>
+      </w:tabs>
+      <w:spacing w:after="0" w:line="240" w:lineRule="auto"/>
+    </w:pPr>
+  </w:style>
+  <w:style w:type="character" w:customStyle="1" w:styleId="HeaderChar">
+    <w:name w:val="Header Char"/>
+    <w:basedOn w:val="DefaultParagraphFont"/>
+    <w:link w:val="Header"/>
+    <w:uiPriority w:val="99"/>
+    <w:rsid w:val="009C449A"/>
+  </w:style>
+  <w:style w:type="paragraph" w:styleId="Footer">
+    <w:name w:val="footer"/>
+    <w:basedOn w:val="Normal"/>
+    <w:link w:val="FooterChar"/>
+    <w:uiPriority w:val="99"/>
+    <w:unhideWhenUsed/>
+    <w:rsid w:val="009C449A"/>
+    <w:pPr>
+      <w:tabs>
+        <w:tab w:val="center" w:pos="4680"/>
+        <w:tab w:val="right" w:pos="9360"/>
+      </w:tabs>
+      <w:spacing w:after="0" w:line="240" w:lineRule="auto"/>
+    </w:pPr>
+  </w:style>
+  <w:style w:type="character" w:customStyle="1" w:styleId="FooterChar">
+    <w:name w:val="Footer Char"/>
+    <w:basedOn w:val="DefaultParagraphFont"/>
+    <w:link w:val="Footer"/>
+    <w:uiPriority w:val="99"/>
+    <w:rsid w:val="009C449A"/>
+  </w:style>
 </w:styles>
 </file>
 

</xml_diff>

<commit_message>
Added Help Button text
</commit_message>
<xml_diff>
--- a/GuideLogAnalyzer/GuideLogAnalyzerDescription.docx
+++ b/GuideLogAnalyzer/GuideLogAnalyzerDescription.docx
@@ -293,7 +293,28 @@
           <w:rFonts w:ascii="Arial" w:eastAsia="Arial" w:hAnsi="Arial" w:cs="Arial"/>
           <w:sz w:val="24"/>
         </w:rPr>
-        <w:t xml:space="preserve">X vector is in blue.  </w:t>
+        <w:t xml:space="preserve">X vector is in blue.  Y vector in green. </w:t>
+      </w:r>
+      <w:r>
+        <w:rPr>
+          <w:rFonts w:ascii="Arial" w:eastAsia="Arial" w:hAnsi="Arial" w:cs="Arial"/>
+          <w:sz w:val="24"/>
+        </w:rPr>
+        <w:t xml:space="preserve">The tiny “+” </w:t>
+      </w:r>
+      <w:r>
+        <w:rPr>
+          <w:rFonts w:ascii="Arial" w:eastAsia="Arial" w:hAnsi="Arial" w:cs="Arial"/>
+          <w:sz w:val="24"/>
+        </w:rPr>
+        <w:t xml:space="preserve">indicates the </w:t>
+      </w:r>
+      <w:r>
+        <w:rPr>
+          <w:rFonts w:ascii="Arial" w:eastAsia="Arial" w:hAnsi="Arial" w:cs="Arial"/>
+          <w:sz w:val="24"/>
+        </w:rPr>
+        <w:t xml:space="preserve">positive direction for each vector.   TSX guider logs do not contain AO calibration vector information </w:t>
       </w:r>
       <w:proofErr w:type="gramStart"/>
       <w:r>
@@ -301,7 +322,7 @@
           <w:rFonts w:ascii="Arial" w:eastAsia="Arial" w:hAnsi="Arial" w:cs="Arial"/>
           <w:sz w:val="24"/>
         </w:rPr>
-        <w:t>Y</w:t>
+        <w:t>at this time</w:t>
       </w:r>
       <w:proofErr w:type="gramEnd"/>
       <w:r>
@@ -309,43 +330,6 @@
           <w:rFonts w:ascii="Arial" w:eastAsia="Arial" w:hAnsi="Arial" w:cs="Arial"/>
           <w:sz w:val="24"/>
         </w:rPr>
-        <w:t xml:space="preserve"> vector in green. </w:t>
-      </w:r>
-      <w:r>
-        <w:rPr>
-          <w:rFonts w:ascii="Arial" w:eastAsia="Arial" w:hAnsi="Arial" w:cs="Arial"/>
-          <w:sz w:val="24"/>
-        </w:rPr>
-        <w:t xml:space="preserve">The tiny “+” </w:t>
-      </w:r>
-      <w:r>
-        <w:rPr>
-          <w:rFonts w:ascii="Arial" w:eastAsia="Arial" w:hAnsi="Arial" w:cs="Arial"/>
-          <w:sz w:val="24"/>
-        </w:rPr>
-        <w:t xml:space="preserve">indicates the </w:t>
-      </w:r>
-      <w:r>
-        <w:rPr>
-          <w:rFonts w:ascii="Arial" w:eastAsia="Arial" w:hAnsi="Arial" w:cs="Arial"/>
-          <w:sz w:val="24"/>
-        </w:rPr>
-        <w:t xml:space="preserve">positive direction for each vector.   TSX guider logs do not contain AO calibration vector information </w:t>
-      </w:r>
-      <w:proofErr w:type="gramStart"/>
-      <w:r>
-        <w:rPr>
-          <w:rFonts w:ascii="Arial" w:eastAsia="Arial" w:hAnsi="Arial" w:cs="Arial"/>
-          <w:sz w:val="24"/>
-        </w:rPr>
-        <w:t>at this time</w:t>
-      </w:r>
-      <w:proofErr w:type="gramEnd"/>
-      <w:r>
-        <w:rPr>
-          <w:rFonts w:ascii="Arial" w:eastAsia="Arial" w:hAnsi="Arial" w:cs="Arial"/>
-          <w:sz w:val="24"/>
-        </w:rPr>
         <w:t>.</w:t>
       </w:r>
     </w:p>
@@ -361,7 +345,6 @@
           <w:rFonts w:ascii="Arial" w:eastAsia="Arial" w:hAnsi="Arial" w:cs="Arial"/>
           <w:sz w:val="24"/>
         </w:rPr>
-        <w:lastRenderedPageBreak/>
         <w:t xml:space="preserve">The next two graphs display the error data translated to its frequency domain.  The middle graph displays the data over </w:t>
       </w:r>
       <w:proofErr w:type="spellStart"/>
@@ -592,15 +575,7 @@
           <w:rFonts w:ascii="Arial" w:eastAsia="Arial" w:hAnsi="Arial" w:cs="Arial"/>
           <w:sz w:val="24"/>
         </w:rPr>
-        <w:t xml:space="preserve">Undershoot is a condition where a correction is made in one direction followed by a second correction in the same direction.  Each undershoot may be a result of either </w:t>
-      </w:r>
-      <w:r>
-        <w:rPr>
-          <w:rFonts w:ascii="Arial" w:eastAsia="Arial" w:hAnsi="Arial" w:cs="Arial"/>
-          <w:sz w:val="24"/>
-        </w:rPr>
-        <w:lastRenderedPageBreak/>
-        <w:t xml:space="preserve">seeing excursions or insufficient correction. If a large percentage of corrections are </w:t>
+        <w:t xml:space="preserve">Undershoot is a condition where a correction is made in one direction followed by a second correction in the same direction.  Each undershoot may be a result of either seeing excursions or insufficient correction. If a large percentage of corrections are </w:t>
       </w:r>
       <w:proofErr w:type="gramStart"/>
       <w:r>
@@ -1032,8 +1007,6 @@
           <w:sz w:val="24"/>
         </w:rPr>
       </w:pPr>
-      <w:bookmarkStart w:id="0" w:name="_GoBack"/>
-      <w:bookmarkEnd w:id="0"/>
       <w:r>
         <w:rPr>
           <w:rFonts w:ascii="Arial" w:eastAsia="Arial" w:hAnsi="Arial" w:cs="Arial"/>
@@ -1042,43 +1015,13 @@
         </w:rPr>
         <w:t>Revision History:</w:t>
       </w:r>
-    </w:p>
-    <w:p>
-      <w:pPr>
-        <w:pStyle w:val="ListParagraph"/>
-        <w:numPr>
-          <w:ilvl w:val="0"/>
-          <w:numId w:val="2"/>
-        </w:numPr>
-        <w:rPr>
-          <w:rFonts w:ascii="Arial" w:eastAsia="Arial" w:hAnsi="Arial" w:cs="Arial"/>
-          <w:sz w:val="24"/>
-        </w:rPr>
-      </w:pPr>
-      <w:r>
-        <w:rPr>
-          <w:rFonts w:ascii="Arial" w:eastAsia="Arial" w:hAnsi="Arial" w:cs="Arial"/>
-          <w:sz w:val="24"/>
-        </w:rPr>
-        <w:t>Initial Release</w:t>
-      </w:r>
-    </w:p>
-    <w:p>
-      <w:pPr>
-        <w:pStyle w:val="ListParagraph"/>
-        <w:ind w:left="405"/>
-        <w:rPr>
-          <w:rFonts w:ascii="Arial" w:eastAsia="Arial" w:hAnsi="Arial" w:cs="Arial"/>
-          <w:sz w:val="24"/>
-        </w:rPr>
-      </w:pPr>
     </w:p>
     <w:p>
       <w:pPr>
         <w:pStyle w:val="ListParagraph"/>
         <w:numPr>
           <w:ilvl w:val="1"/>
-          <w:numId w:val="2"/>
+          <w:numId w:val="5"/>
         </w:numPr>
         <w:rPr>
           <w:rFonts w:ascii="Arial" w:eastAsia="Arial" w:hAnsi="Arial" w:cs="Arial"/>
@@ -1090,6 +1033,33 @@
           <w:rFonts w:ascii="Arial" w:eastAsia="Arial" w:hAnsi="Arial" w:cs="Arial"/>
           <w:sz w:val="24"/>
         </w:rPr>
+        <w:tab/>
+      </w:r>
+      <w:r>
+        <w:rPr>
+          <w:rFonts w:ascii="Arial" w:eastAsia="Arial" w:hAnsi="Arial" w:cs="Arial"/>
+          <w:sz w:val="24"/>
+        </w:rPr>
+        <w:t>Initial Release</w:t>
+      </w:r>
+    </w:p>
+    <w:p>
+      <w:pPr>
+        <w:pStyle w:val="ListParagraph"/>
+        <w:numPr>
+          <w:ilvl w:val="1"/>
+          <w:numId w:val="6"/>
+        </w:numPr>
+        <w:rPr>
+          <w:rFonts w:ascii="Arial" w:eastAsia="Arial" w:hAnsi="Arial" w:cs="Arial"/>
+          <w:sz w:val="24"/>
+        </w:rPr>
+      </w:pPr>
+      <w:r>
+        <w:rPr>
+          <w:rFonts w:ascii="Arial" w:eastAsia="Arial" w:hAnsi="Arial" w:cs="Arial"/>
+          <w:sz w:val="24"/>
+        </w:rPr>
         <w:t>Added calibration vector graph</w:t>
       </w:r>
       <w:r>
@@ -1102,7 +1072,7 @@
     </w:p>
     <w:p>
       <w:pPr>
-        <w:ind w:left="1125"/>
+        <w:pStyle w:val="ListParagraph"/>
         <w:rPr>
           <w:rFonts w:ascii="Arial" w:eastAsia="Arial" w:hAnsi="Arial" w:cs="Arial"/>
           <w:sz w:val="24"/>
@@ -1115,6 +1085,24 @@
         </w:rPr>
         <w:t>Added avoidance code for selecting files that aren’t log files.</w:t>
       </w:r>
+    </w:p>
+    <w:p>
+      <w:pPr>
+        <w:pStyle w:val="ListParagraph"/>
+        <w:rPr>
+          <w:rFonts w:ascii="Arial" w:eastAsia="Arial" w:hAnsi="Arial" w:cs="Arial"/>
+          <w:sz w:val="24"/>
+        </w:rPr>
+      </w:pPr>
+      <w:r>
+        <w:rPr>
+          <w:rFonts w:ascii="Arial" w:eastAsia="Arial" w:hAnsi="Arial" w:cs="Arial"/>
+          <w:sz w:val="24"/>
+        </w:rPr>
+        <w:t>Added help text for help button from description doc.</w:t>
+      </w:r>
+      <w:bookmarkStart w:id="0" w:name="_GoBack"/>
+      <w:bookmarkEnd w:id="0"/>
     </w:p>
     <w:sectPr>
       <w:footerReference w:type="default" r:id="rId9"/>
@@ -1193,6 +1181,345 @@
 <file path=word/numbering.xml><?xml version="1.0" encoding="utf-8"?>
 <w:numbering xmlns:wpc="http://schemas.microsoft.com/office/word/2010/wordprocessingCanvas" xmlns:cx="http://schemas.microsoft.com/office/drawing/2014/chartex" xmlns:cx1="http://schemas.microsoft.com/office/drawing/2015/9/8/chartex" xmlns:cx2="http://schemas.microsoft.com/office/drawing/2015/10/21/chartex" xmlns:cx3="http://schemas.microsoft.com/office/drawing/2016/5/9/chartex" xmlns:cx4="http://schemas.microsoft.com/office/drawing/2016/5/10/chartex" xmlns:cx5="http://schemas.microsoft.com/office/drawing/2016/5/11/chartex" xmlns:cx6="http://schemas.microsoft.com/office/drawing/2016/5/12/chartex" xmlns:cx7="http://schemas.microsoft.com/office/drawing/2016/5/13/chartex" xmlns:cx8="http://schemas.microsoft.com/office/drawing/2016/5/14/chartex" xmlns:mc="http://schemas.openxmlformats.org/markup-compatibility/2006" xmlns:aink="http://schemas.microsoft.com/office/drawing/2016/ink" xmlns:am3d="http://schemas.microsoft.com/office/drawing/2017/model3d" xmlns:o="urn:schemas-microsoft-com:office:office" xmlns:r="http://schemas.openxmlformats.org/officeDocument/2006/relationships" xmlns:m="http://schemas.openxmlformats.org/officeDocument/2006/math" xmlns:v="urn:schemas-microsoft-com:vml" xmlns:wp14="http://schemas.microsoft.com/office/word/2010/wordprocessingDrawing" xmlns:wp="http://schemas.openxmlformats.org/drawingml/2006/wordprocessingDrawing" xmlns:w10="urn:schemas-microsoft-com:office:word" xmlns:w="http://schemas.openxmlformats.org/wordprocessingml/2006/main" xmlns:w14="http://schemas.microsoft.com/office/word/2010/wordml" xmlns:w15="http://schemas.microsoft.com/office/word/2012/wordml" xmlns:w16cid="http://schemas.microsoft.com/office/word/2016/wordml/cid" xmlns:w16se="http://schemas.microsoft.com/office/word/2015/wordml/symex" xmlns:wpg="http://schemas.microsoft.com/office/word/2010/wordprocessingGroup" xmlns:wpi="http://schemas.microsoft.com/office/word/2010/wordprocessingInk" xmlns:wne="http://schemas.microsoft.com/office/word/2006/wordml" xmlns:wps="http://schemas.microsoft.com/office/word/2010/wordprocessingShape" mc:Ignorable="w14 w15 w16se w16cid wp14">
   <w:abstractNum w:abstractNumId="0" w15:restartNumberingAfterBreak="0">
+    <w:nsid w:val="073078E0"/>
+    <w:multiLevelType w:val="multilevel"/>
+    <w:tmpl w:val="F61428DC"/>
+    <w:lvl w:ilvl="0">
+      <w:start w:val="1"/>
+      <w:numFmt w:val="decimal"/>
+      <w:lvlText w:val="%1"/>
+      <w:lvlJc w:val="left"/>
+      <w:pPr>
+        <w:ind w:left="720" w:hanging="720"/>
+      </w:pPr>
+      <w:rPr>
+        <w:rFonts w:hint="default"/>
+      </w:rPr>
+    </w:lvl>
+    <w:lvl w:ilvl="1">
+      <w:start w:val="1"/>
+      <w:numFmt w:val="decimal"/>
+      <w:lvlText w:val="%1.%2"/>
+      <w:lvlJc w:val="left"/>
+      <w:pPr>
+        <w:ind w:left="720" w:hanging="720"/>
+      </w:pPr>
+      <w:rPr>
+        <w:rFonts w:hint="default"/>
+      </w:rPr>
+    </w:lvl>
+    <w:lvl w:ilvl="2">
+      <w:start w:val="1"/>
+      <w:numFmt w:val="decimal"/>
+      <w:lvlText w:val="%1.%2.%3"/>
+      <w:lvlJc w:val="left"/>
+      <w:pPr>
+        <w:ind w:left="720" w:hanging="720"/>
+      </w:pPr>
+      <w:rPr>
+        <w:rFonts w:hint="default"/>
+      </w:rPr>
+    </w:lvl>
+    <w:lvl w:ilvl="3">
+      <w:start w:val="1"/>
+      <w:numFmt w:val="decimal"/>
+      <w:lvlText w:val="%1.%2.%3.%4"/>
+      <w:lvlJc w:val="left"/>
+      <w:pPr>
+        <w:ind w:left="1080" w:hanging="1080"/>
+      </w:pPr>
+      <w:rPr>
+        <w:rFonts w:hint="default"/>
+      </w:rPr>
+    </w:lvl>
+    <w:lvl w:ilvl="4">
+      <w:start w:val="1"/>
+      <w:numFmt w:val="decimal"/>
+      <w:lvlText w:val="%1.%2.%3.%4.%5"/>
+      <w:lvlJc w:val="left"/>
+      <w:pPr>
+        <w:ind w:left="1080" w:hanging="1080"/>
+      </w:pPr>
+      <w:rPr>
+        <w:rFonts w:hint="default"/>
+      </w:rPr>
+    </w:lvl>
+    <w:lvl w:ilvl="5">
+      <w:start w:val="1"/>
+      <w:numFmt w:val="decimal"/>
+      <w:lvlText w:val="%1.%2.%3.%4.%5.%6"/>
+      <w:lvlJc w:val="left"/>
+      <w:pPr>
+        <w:ind w:left="1440" w:hanging="1440"/>
+      </w:pPr>
+      <w:rPr>
+        <w:rFonts w:hint="default"/>
+      </w:rPr>
+    </w:lvl>
+    <w:lvl w:ilvl="6">
+      <w:start w:val="1"/>
+      <w:numFmt w:val="decimal"/>
+      <w:lvlText w:val="%1.%2.%3.%4.%5.%6.%7"/>
+      <w:lvlJc w:val="left"/>
+      <w:pPr>
+        <w:ind w:left="1440" w:hanging="1440"/>
+      </w:pPr>
+      <w:rPr>
+        <w:rFonts w:hint="default"/>
+      </w:rPr>
+    </w:lvl>
+    <w:lvl w:ilvl="7">
+      <w:start w:val="1"/>
+      <w:numFmt w:val="decimal"/>
+      <w:lvlText w:val="%1.%2.%3.%4.%5.%6.%7.%8"/>
+      <w:lvlJc w:val="left"/>
+      <w:pPr>
+        <w:ind w:left="1800" w:hanging="1800"/>
+      </w:pPr>
+      <w:rPr>
+        <w:rFonts w:hint="default"/>
+      </w:rPr>
+    </w:lvl>
+    <w:lvl w:ilvl="8">
+      <w:start w:val="1"/>
+      <w:numFmt w:val="decimal"/>
+      <w:lvlText w:val="%1.%2.%3.%4.%5.%6.%7.%8.%9"/>
+      <w:lvlJc w:val="left"/>
+      <w:pPr>
+        <w:ind w:left="1800" w:hanging="1800"/>
+      </w:pPr>
+      <w:rPr>
+        <w:rFonts w:hint="default"/>
+      </w:rPr>
+    </w:lvl>
+  </w:abstractNum>
+  <w:abstractNum w:abstractNumId="1" w15:restartNumberingAfterBreak="0">
+    <w:nsid w:val="142E6AED"/>
+    <w:multiLevelType w:val="multilevel"/>
+    <w:tmpl w:val="A7C6FCB4"/>
+    <w:lvl w:ilvl="0">
+      <w:start w:val="1"/>
+      <w:numFmt w:val="decimal"/>
+      <w:lvlText w:val="%1.0"/>
+      <w:lvlJc w:val="left"/>
+      <w:pPr>
+        <w:ind w:left="405" w:hanging="405"/>
+      </w:pPr>
+      <w:rPr>
+        <w:rFonts w:hint="default"/>
+      </w:rPr>
+    </w:lvl>
+    <w:lvl w:ilvl="1">
+      <w:start w:val="1"/>
+      <w:numFmt w:val="decimal"/>
+      <w:lvlText w:val="%1.%2"/>
+      <w:lvlJc w:val="left"/>
+      <w:pPr>
+        <w:ind w:left="1125" w:hanging="405"/>
+      </w:pPr>
+      <w:rPr>
+        <w:rFonts w:hint="default"/>
+      </w:rPr>
+    </w:lvl>
+    <w:lvl w:ilvl="2">
+      <w:start w:val="1"/>
+      <w:numFmt w:val="decimal"/>
+      <w:lvlText w:val="%1.%2.%3"/>
+      <w:lvlJc w:val="left"/>
+      <w:pPr>
+        <w:ind w:left="2160" w:hanging="720"/>
+      </w:pPr>
+      <w:rPr>
+        <w:rFonts w:hint="default"/>
+      </w:rPr>
+    </w:lvl>
+    <w:lvl w:ilvl="3">
+      <w:start w:val="1"/>
+      <w:numFmt w:val="decimal"/>
+      <w:lvlText w:val="%1.%2.%3.%4"/>
+      <w:lvlJc w:val="left"/>
+      <w:pPr>
+        <w:ind w:left="3240" w:hanging="1080"/>
+      </w:pPr>
+      <w:rPr>
+        <w:rFonts w:hint="default"/>
+      </w:rPr>
+    </w:lvl>
+    <w:lvl w:ilvl="4">
+      <w:start w:val="1"/>
+      <w:numFmt w:val="decimal"/>
+      <w:lvlText w:val="%1.%2.%3.%4.%5"/>
+      <w:lvlJc w:val="left"/>
+      <w:pPr>
+        <w:ind w:left="3960" w:hanging="1080"/>
+      </w:pPr>
+      <w:rPr>
+        <w:rFonts w:hint="default"/>
+      </w:rPr>
+    </w:lvl>
+    <w:lvl w:ilvl="5">
+      <w:start w:val="1"/>
+      <w:numFmt w:val="decimal"/>
+      <w:lvlText w:val="%1.%2.%3.%4.%5.%6"/>
+      <w:lvlJc w:val="left"/>
+      <w:pPr>
+        <w:ind w:left="5040" w:hanging="1440"/>
+      </w:pPr>
+      <w:rPr>
+        <w:rFonts w:hint="default"/>
+      </w:rPr>
+    </w:lvl>
+    <w:lvl w:ilvl="6">
+      <w:start w:val="1"/>
+      <w:numFmt w:val="decimal"/>
+      <w:lvlText w:val="%1.%2.%3.%4.%5.%6.%7"/>
+      <w:lvlJc w:val="left"/>
+      <w:pPr>
+        <w:ind w:left="5760" w:hanging="1440"/>
+      </w:pPr>
+      <w:rPr>
+        <w:rFonts w:hint="default"/>
+      </w:rPr>
+    </w:lvl>
+    <w:lvl w:ilvl="7">
+      <w:start w:val="1"/>
+      <w:numFmt w:val="decimal"/>
+      <w:lvlText w:val="%1.%2.%3.%4.%5.%6.%7.%8"/>
+      <w:lvlJc w:val="left"/>
+      <w:pPr>
+        <w:ind w:left="6840" w:hanging="1800"/>
+      </w:pPr>
+      <w:rPr>
+        <w:rFonts w:hint="default"/>
+      </w:rPr>
+    </w:lvl>
+    <w:lvl w:ilvl="8">
+      <w:start w:val="1"/>
+      <w:numFmt w:val="decimal"/>
+      <w:lvlText w:val="%1.%2.%3.%4.%5.%6.%7.%8.%9"/>
+      <w:lvlJc w:val="left"/>
+      <w:pPr>
+        <w:ind w:left="7560" w:hanging="1800"/>
+      </w:pPr>
+      <w:rPr>
+        <w:rFonts w:hint="default"/>
+      </w:rPr>
+    </w:lvl>
+  </w:abstractNum>
+  <w:abstractNum w:abstractNumId="2" w15:restartNumberingAfterBreak="0">
+    <w:nsid w:val="15AC1FBB"/>
+    <w:multiLevelType w:val="multilevel"/>
+    <w:tmpl w:val="DF2C311E"/>
+    <w:lvl w:ilvl="0">
+      <w:start w:val="1"/>
+      <w:numFmt w:val="decimal"/>
+      <w:lvlText w:val="%1"/>
+      <w:lvlJc w:val="left"/>
+      <w:pPr>
+        <w:ind w:left="360" w:hanging="360"/>
+      </w:pPr>
+      <w:rPr>
+        <w:rFonts w:hint="default"/>
+      </w:rPr>
+    </w:lvl>
+    <w:lvl w:ilvl="1">
+      <w:start w:val="1"/>
+      <w:numFmt w:val="decimal"/>
+      <w:lvlText w:val="%1.%2"/>
+      <w:lvlJc w:val="left"/>
+      <w:pPr>
+        <w:ind w:left="360" w:hanging="360"/>
+      </w:pPr>
+      <w:rPr>
+        <w:rFonts w:hint="default"/>
+      </w:rPr>
+    </w:lvl>
+    <w:lvl w:ilvl="2">
+      <w:start w:val="1"/>
+      <w:numFmt w:val="decimal"/>
+      <w:lvlText w:val="%1.%2.%3"/>
+      <w:lvlJc w:val="left"/>
+      <w:pPr>
+        <w:ind w:left="720" w:hanging="720"/>
+      </w:pPr>
+      <w:rPr>
+        <w:rFonts w:hint="default"/>
+      </w:rPr>
+    </w:lvl>
+    <w:lvl w:ilvl="3">
+      <w:start w:val="1"/>
+      <w:numFmt w:val="decimal"/>
+      <w:lvlText w:val="%1.%2.%3.%4"/>
+      <w:lvlJc w:val="left"/>
+      <w:pPr>
+        <w:ind w:left="1080" w:hanging="1080"/>
+      </w:pPr>
+      <w:rPr>
+        <w:rFonts w:hint="default"/>
+      </w:rPr>
+    </w:lvl>
+    <w:lvl w:ilvl="4">
+      <w:start w:val="1"/>
+      <w:numFmt w:val="decimal"/>
+      <w:lvlText w:val="%1.%2.%3.%4.%5"/>
+      <w:lvlJc w:val="left"/>
+      <w:pPr>
+        <w:ind w:left="1080" w:hanging="1080"/>
+      </w:pPr>
+      <w:rPr>
+        <w:rFonts w:hint="default"/>
+      </w:rPr>
+    </w:lvl>
+    <w:lvl w:ilvl="5">
+      <w:start w:val="1"/>
+      <w:numFmt w:val="decimal"/>
+      <w:lvlText w:val="%1.%2.%3.%4.%5.%6"/>
+      <w:lvlJc w:val="left"/>
+      <w:pPr>
+        <w:ind w:left="1440" w:hanging="1440"/>
+      </w:pPr>
+      <w:rPr>
+        <w:rFonts w:hint="default"/>
+      </w:rPr>
+    </w:lvl>
+    <w:lvl w:ilvl="6">
+      <w:start w:val="1"/>
+      <w:numFmt w:val="decimal"/>
+      <w:lvlText w:val="%1.%2.%3.%4.%5.%6.%7"/>
+      <w:lvlJc w:val="left"/>
+      <w:pPr>
+        <w:ind w:left="1440" w:hanging="1440"/>
+      </w:pPr>
+      <w:rPr>
+        <w:rFonts w:hint="default"/>
+      </w:rPr>
+    </w:lvl>
+    <w:lvl w:ilvl="7">
+      <w:start w:val="1"/>
+      <w:numFmt w:val="decimal"/>
+      <w:lvlText w:val="%1.%2.%3.%4.%5.%6.%7.%8"/>
+      <w:lvlJc w:val="left"/>
+      <w:pPr>
+        <w:ind w:left="1800" w:hanging="1800"/>
+      </w:pPr>
+      <w:rPr>
+        <w:rFonts w:hint="default"/>
+      </w:rPr>
+    </w:lvl>
+    <w:lvl w:ilvl="8">
+      <w:start w:val="1"/>
+      <w:numFmt w:val="decimal"/>
+      <w:lvlText w:val="%1.%2.%3.%4.%5.%6.%7.%8.%9"/>
+      <w:lvlJc w:val="left"/>
+      <w:pPr>
+        <w:ind w:left="1800" w:hanging="1800"/>
+      </w:pPr>
+      <w:rPr>
+        <w:rFonts w:hint="default"/>
+      </w:rPr>
+    </w:lvl>
+  </w:abstractNum>
+  <w:abstractNum w:abstractNumId="3" w15:restartNumberingAfterBreak="0">
     <w:nsid w:val="36257265"/>
     <w:multiLevelType w:val="multilevel"/>
     <w:tmpl w:val="A7C6FCB4"/>
@@ -1305,7 +1632,7 @@
       </w:rPr>
     </w:lvl>
   </w:abstractNum>
-  <w:abstractNum w:abstractNumId="1" w15:restartNumberingAfterBreak="0">
+  <w:abstractNum w:abstractNumId="4" w15:restartNumberingAfterBreak="0">
     <w:nsid w:val="4695048F"/>
     <w:multiLevelType w:val="multilevel"/>
     <w:tmpl w:val="16146AC8"/>
@@ -1356,10 +1683,135 @@
       <w:lvlJc w:val="left"/>
     </w:lvl>
   </w:abstractNum>
+  <w:abstractNum w:abstractNumId="5" w15:restartNumberingAfterBreak="0">
+    <w:nsid w:val="66C73423"/>
+    <w:multiLevelType w:val="hybridMultilevel"/>
+    <w:tmpl w:val="BC50F4E2"/>
+    <w:lvl w:ilvl="0" w:tplc="04090001">
+      <w:start w:val="1"/>
+      <w:numFmt w:val="bullet"/>
+      <w:lvlText w:val=""/>
+      <w:lvlJc w:val="left"/>
+      <w:pPr>
+        <w:ind w:left="720" w:hanging="360"/>
+      </w:pPr>
+      <w:rPr>
+        <w:rFonts w:ascii="Symbol" w:hAnsi="Symbol" w:hint="default"/>
+      </w:rPr>
+    </w:lvl>
+    <w:lvl w:ilvl="1" w:tplc="04090003">
+      <w:start w:val="1"/>
+      <w:numFmt w:val="bullet"/>
+      <w:lvlText w:val="o"/>
+      <w:lvlJc w:val="left"/>
+      <w:pPr>
+        <w:ind w:left="1440" w:hanging="360"/>
+      </w:pPr>
+      <w:rPr>
+        <w:rFonts w:ascii="Courier New" w:hAnsi="Courier New" w:cs="Courier New" w:hint="default"/>
+      </w:rPr>
+    </w:lvl>
+    <w:lvl w:ilvl="2" w:tplc="04090005">
+      <w:start w:val="1"/>
+      <w:numFmt w:val="bullet"/>
+      <w:lvlText w:val=""/>
+      <w:lvlJc w:val="left"/>
+      <w:pPr>
+        <w:ind w:left="2160" w:hanging="360"/>
+      </w:pPr>
+      <w:rPr>
+        <w:rFonts w:ascii="Wingdings" w:hAnsi="Wingdings" w:hint="default"/>
+      </w:rPr>
+    </w:lvl>
+    <w:lvl w:ilvl="3" w:tplc="04090001" w:tentative="1">
+      <w:start w:val="1"/>
+      <w:numFmt w:val="bullet"/>
+      <w:lvlText w:val=""/>
+      <w:lvlJc w:val="left"/>
+      <w:pPr>
+        <w:ind w:left="2880" w:hanging="360"/>
+      </w:pPr>
+      <w:rPr>
+        <w:rFonts w:ascii="Symbol" w:hAnsi="Symbol" w:hint="default"/>
+      </w:rPr>
+    </w:lvl>
+    <w:lvl w:ilvl="4" w:tplc="04090003" w:tentative="1">
+      <w:start w:val="1"/>
+      <w:numFmt w:val="bullet"/>
+      <w:lvlText w:val="o"/>
+      <w:lvlJc w:val="left"/>
+      <w:pPr>
+        <w:ind w:left="3600" w:hanging="360"/>
+      </w:pPr>
+      <w:rPr>
+        <w:rFonts w:ascii="Courier New" w:hAnsi="Courier New" w:cs="Courier New" w:hint="default"/>
+      </w:rPr>
+    </w:lvl>
+    <w:lvl w:ilvl="5" w:tplc="04090005" w:tentative="1">
+      <w:start w:val="1"/>
+      <w:numFmt w:val="bullet"/>
+      <w:lvlText w:val=""/>
+      <w:lvlJc w:val="left"/>
+      <w:pPr>
+        <w:ind w:left="4320" w:hanging="360"/>
+      </w:pPr>
+      <w:rPr>
+        <w:rFonts w:ascii="Wingdings" w:hAnsi="Wingdings" w:hint="default"/>
+      </w:rPr>
+    </w:lvl>
+    <w:lvl w:ilvl="6" w:tplc="04090001" w:tentative="1">
+      <w:start w:val="1"/>
+      <w:numFmt w:val="bullet"/>
+      <w:lvlText w:val=""/>
+      <w:lvlJc w:val="left"/>
+      <w:pPr>
+        <w:ind w:left="5040" w:hanging="360"/>
+      </w:pPr>
+      <w:rPr>
+        <w:rFonts w:ascii="Symbol" w:hAnsi="Symbol" w:hint="default"/>
+      </w:rPr>
+    </w:lvl>
+    <w:lvl w:ilvl="7" w:tplc="04090003" w:tentative="1">
+      <w:start w:val="1"/>
+      <w:numFmt w:val="bullet"/>
+      <w:lvlText w:val="o"/>
+      <w:lvlJc w:val="left"/>
+      <w:pPr>
+        <w:ind w:left="5760" w:hanging="360"/>
+      </w:pPr>
+      <w:rPr>
+        <w:rFonts w:ascii="Courier New" w:hAnsi="Courier New" w:cs="Courier New" w:hint="default"/>
+      </w:rPr>
+    </w:lvl>
+    <w:lvl w:ilvl="8" w:tplc="04090005" w:tentative="1">
+      <w:start w:val="1"/>
+      <w:numFmt w:val="bullet"/>
+      <w:lvlText w:val=""/>
+      <w:lvlJc w:val="left"/>
+      <w:pPr>
+        <w:ind w:left="6480" w:hanging="360"/>
+      </w:pPr>
+      <w:rPr>
+        <w:rFonts w:ascii="Wingdings" w:hAnsi="Wingdings" w:hint="default"/>
+      </w:rPr>
+    </w:lvl>
+  </w:abstractNum>
   <w:num w:numId="1">
+    <w:abstractNumId w:val="4"/>
+  </w:num>
+  <w:num w:numId="2">
+    <w:abstractNumId w:val="3"/>
+  </w:num>
+  <w:num w:numId="3">
+    <w:abstractNumId w:val="5"/>
+  </w:num>
+  <w:num w:numId="4">
     <w:abstractNumId w:val="1"/>
   </w:num>
-  <w:num w:numId="2">
+  <w:num w:numId="5">
+    <w:abstractNumId w:val="2"/>
+  </w:num>
+  <w:num w:numId="6">
     <w:abstractNumId w:val="0"/>
   </w:num>
 </w:numbering>

</xml_diff>

<commit_message>
- Added vertical reference lines for Paraamount drive harmonics. - Added control to remove drift from time domain data. - Modified metric for PEC tracking curve evaluation as Signal vrs Noise. -Splined the frequency graphs
</commit_message>
<xml_diff>
--- a/GuideLogAnalyzer/GuideLogAnalyzerDescription.docx
+++ b/GuideLogAnalyzer/GuideLogAnalyzerDescription.docx
@@ -66,8 +66,6 @@
         </w:rPr>
         <w:tab/>
       </w:r>
-      <w:bookmarkStart w:id="0" w:name="_GoBack"/>
-      <w:bookmarkEnd w:id="0"/>
       <w:r>
         <w:rPr>
           <w:rFonts w:ascii="Arial" w:eastAsia="Arial" w:hAnsi="Arial" w:cs="Arial"/>
@@ -1353,6 +1351,66 @@
         <w:t xml:space="preserve"> index values</w:t>
       </w:r>
     </w:p>
+    <w:p>
+      <w:pPr>
+        <w:autoSpaceDE w:val="0"/>
+        <w:autoSpaceDN w:val="0"/>
+        <w:adjustRightInd w:val="0"/>
+        <w:spacing w:after="0" w:line="240" w:lineRule="auto"/>
+        <w:rPr>
+          <w:rFonts w:ascii="Arial" w:eastAsia="Arial" w:hAnsi="Arial" w:cs="Arial"/>
+          <w:sz w:val="24"/>
+        </w:rPr>
+      </w:pPr>
+      <w:r>
+        <w:rPr>
+          <w:rFonts w:ascii="Arial" w:eastAsia="Arial" w:hAnsi="Arial" w:cs="Arial"/>
+          <w:sz w:val="24"/>
+        </w:rPr>
+        <w:t>1.5</w:t>
+      </w:r>
+      <w:r>
+        <w:rPr>
+          <w:rFonts w:ascii="Arial" w:eastAsia="Arial" w:hAnsi="Arial" w:cs="Arial"/>
+          <w:sz w:val="24"/>
+        </w:rPr>
+        <w:tab/>
+      </w:r>
+      <w:r>
+        <w:rPr>
+          <w:rFonts w:ascii="Arial" w:eastAsia="Arial" w:hAnsi="Arial" w:cs="Arial"/>
+          <w:sz w:val="24"/>
+        </w:rPr>
+        <w:t>Added vertical annotation lines for worm gear periods based on Paramount type</w:t>
+      </w:r>
+    </w:p>
+    <w:p>
+      <w:pPr>
+        <w:keepNext/>
+        <w:keepLines/>
+        <w:ind w:firstLine="720"/>
+        <w:rPr>
+          <w:rFonts w:ascii="Arial" w:eastAsia="Arial" w:hAnsi="Arial" w:cs="Arial"/>
+          <w:sz w:val="24"/>
+        </w:rPr>
+      </w:pPr>
+      <w:r>
+        <w:rPr>
+          <w:rFonts w:ascii="Arial" w:eastAsia="Arial" w:hAnsi="Arial" w:cs="Arial"/>
+          <w:sz w:val="24"/>
+        </w:rPr>
+        <w:t>Changed frequency graph to spline type and removed</w:t>
+      </w:r>
+      <w:bookmarkStart w:id="0" w:name="_GoBack"/>
+      <w:bookmarkEnd w:id="0"/>
+      <w:r>
+        <w:rPr>
+          <w:rFonts w:ascii="Arial" w:eastAsia="Arial" w:hAnsi="Arial" w:cs="Arial"/>
+          <w:sz w:val="24"/>
+        </w:rPr>
+        <w:t xml:space="preserve"> explicit data points</w:t>
+      </w:r>
+    </w:p>
     <w:sectPr>
       <w:footerReference w:type="default" r:id="rId9"/>
       <w:pgSz w:w="12240" w:h="15840"/>
@@ -2288,7 +2346,7 @@
       </w:pPr>
     </w:pPrDefault>
   </w:docDefaults>
-  <w:latentStyles w:defLockedState="0" w:defUIPriority="99" w:defSemiHidden="0" w:defUnhideWhenUsed="0" w:defQFormat="0" w:count="375">
+  <w:latentStyles w:defLockedState="0" w:defUIPriority="99" w:defSemiHidden="0" w:defUnhideWhenUsed="0" w:defQFormat="0" w:count="377">
     <w:lsdException w:name="Normal" w:uiPriority="0" w:qFormat="1"/>
     <w:lsdException w:name="heading 1" w:uiPriority="9" w:qFormat="1"/>
     <w:lsdException w:name="heading 2" w:semiHidden="1" w:uiPriority="9" w:unhideWhenUsed="1" w:qFormat="1"/>
@@ -2394,7 +2452,6 @@
     <w:lsdException w:name="HTML Sample" w:semiHidden="1" w:unhideWhenUsed="1"/>
     <w:lsdException w:name="HTML Typewriter" w:semiHidden="1" w:unhideWhenUsed="1"/>
     <w:lsdException w:name="HTML Variable" w:semiHidden="1" w:unhideWhenUsed="1"/>
-    <w:lsdException w:name="Normal Table" w:semiHidden="1" w:unhideWhenUsed="1"/>
     <w:lsdException w:name="annotation subject" w:semiHidden="1" w:unhideWhenUsed="1"/>
     <w:lsdException w:name="No List" w:semiHidden="1" w:unhideWhenUsed="1"/>
     <w:lsdException w:name="Outline List 1" w:semiHidden="1" w:unhideWhenUsed="1"/>
@@ -2440,11 +2497,9 @@
     <w:lsdException w:name="Table Subtle 1" w:semiHidden="1" w:unhideWhenUsed="1"/>
     <w:lsdException w:name="Table Subtle 2" w:semiHidden="1" w:unhideWhenUsed="1"/>
     <w:lsdException w:name="Table Web 1" w:semiHidden="1" w:unhideWhenUsed="1"/>
-    <w:lsdException w:name="Table Web 2" w:semiHidden="1" w:unhideWhenUsed="1"/>
     <w:lsdException w:name="Table Web 3" w:semiHidden="1" w:unhideWhenUsed="1"/>
     <w:lsdException w:name="Balloon Text" w:semiHidden="1" w:unhideWhenUsed="1"/>
     <w:lsdException w:name="Table Grid" w:uiPriority="39"/>
-    <w:lsdException w:name="Table Theme" w:semiHidden="1" w:unhideWhenUsed="1"/>
     <w:lsdException w:name="Placeholder Text" w:semiHidden="1"/>
     <w:lsdException w:name="No Spacing" w:uiPriority="1" w:qFormat="1"/>
     <w:lsdException w:name="Light Shading" w:uiPriority="60"/>
@@ -2664,6 +2719,8 @@
     <w:lsdException w:name="Smart Hyperlink" w:semiHidden="1" w:unhideWhenUsed="1"/>
     <w:lsdException w:name="Hashtag" w:semiHidden="1" w:unhideWhenUsed="1"/>
     <w:lsdException w:name="Unresolved Mention" w:semiHidden="1" w:unhideWhenUsed="1"/>
+    <w:lsdException w:name="Smart Link" w:semiHidden="1" w:unhideWhenUsed="1"/>
+    <w:lsdException w:name="Smart Link Error" w:semiHidden="1" w:unhideWhenUsed="1"/>
   </w:latentStyles>
   <w:style w:type="paragraph" w:default="1" w:styleId="Normal">
     <w:name w:val="Normal"/>

</xml_diff>

<commit_message>
Added field for percentage of samples saturated or lost
</commit_message>
<xml_diff>
--- a/GuideLogAnalyzer/GuideLogAnalyzerDescription.docx
+++ b/GuideLogAnalyzer/GuideLogAnalyzerDescription.docx
@@ -159,23 +159,7 @@
           <w:rFonts w:ascii="Arial" w:eastAsia="Arial" w:hAnsi="Arial" w:cs="Arial"/>
           <w:sz w:val="24"/>
         </w:rPr>
-        <w:t xml:space="preserve"> log file error correction data in both time and </w:t>
-      </w:r>
-      <w:proofErr w:type="gramStart"/>
-      <w:r>
-        <w:rPr>
-          <w:rFonts w:ascii="Arial" w:eastAsia="Arial" w:hAnsi="Arial" w:cs="Arial"/>
-          <w:sz w:val="24"/>
-        </w:rPr>
-        <w:t>frequency, and</w:t>
-      </w:r>
-      <w:proofErr w:type="gramEnd"/>
-      <w:r>
-        <w:rPr>
-          <w:rFonts w:ascii="Arial" w:eastAsia="Arial" w:hAnsi="Arial" w:cs="Arial"/>
-          <w:sz w:val="24"/>
-        </w:rPr>
-        <w:t xml:space="preserve"> calculates some overall properties of the logged guiding behavior.  As such, this tool can be used to examine guider effectiveness, contrast the effects of different guider control configurations, compare before and after PEC training, and characterize the behavior of tracking inaccuracies such as caused by mechanical problems.</w:t>
+        <w:t xml:space="preserve"> log file error correction data in both time and frequency, and calculates some overall properties of the logged guiding behavior.  As such, this tool can be used to examine guider effectiveness, contrast the effects of different guider control configurations, compare before and after PEC training, and characterize the behavior of tracking inaccuracies such as caused by mechanical problems.</w:t>
       </w:r>
     </w:p>
     <w:p>
@@ -195,12 +179,11 @@
       <w:r>
         <w:rPr>
           <w:rFonts w:ascii="Arial" w:eastAsia="Arial" w:hAnsi="Arial" w:cs="Arial"/>
-          <w:noProof/>
           <w:sz w:val="24"/>
         </w:rPr>
         <w:drawing>
-          <wp:inline distT="0" distB="0" distL="0" distR="0" wp14:anchorId="3602C697" wp14:editId="59125900">
-            <wp:extent cx="5943600" cy="4133088"/>
+          <wp:inline distT="0" distB="0" distL="0" distR="0" wp14:anchorId="3EC8F06E" wp14:editId="7ABCED23">
+            <wp:extent cx="5943600" cy="4306570"/>
             <wp:effectExtent l="0" t="0" r="0" b="0"/>
             <wp:docPr id="1" name="Picture 1"/>
             <wp:cNvGraphicFramePr>
@@ -210,33 +193,23 @@
               <a:graphicData uri="http://schemas.openxmlformats.org/drawingml/2006/picture">
                 <pic:pic xmlns:pic="http://schemas.openxmlformats.org/drawingml/2006/picture">
                   <pic:nvPicPr>
-                    <pic:cNvPr id="0" name="Picture 2"/>
-                    <pic:cNvPicPr>
-                      <a:picLocks noChangeAspect="1" noChangeArrowheads="1"/>
-                    </pic:cNvPicPr>
+                    <pic:cNvPr id="1" name=""/>
+                    <pic:cNvPicPr/>
                   </pic:nvPicPr>
                   <pic:blipFill>
-                    <a:blip r:embed="rId7">
-                      <a:extLst>
-                        <a:ext uri="{28A0092B-C50C-407E-A947-70E740481C1C}">
-                          <a14:useLocalDpi xmlns:a14="http://schemas.microsoft.com/office/drawing/2010/main" val="0"/>
-                        </a:ext>
-                      </a:extLst>
-                    </a:blip>
-                    <a:srcRect/>
+                    <a:blip r:embed="rId7"/>
                     <a:stretch>
                       <a:fillRect/>
                     </a:stretch>
                   </pic:blipFill>
-                  <pic:spPr bwMode="auto">
+                  <pic:spPr>
                     <a:xfrm>
                       <a:off x="0" y="0"/>
-                      <a:ext cx="5943600" cy="4133088"/>
+                      <a:ext cx="5943600" cy="4306570"/>
                     </a:xfrm>
                     <a:prstGeom prst="rect">
                       <a:avLst/>
                     </a:prstGeom>
-                    <a:noFill/>
                   </pic:spPr>
                 </pic:pic>
               </a:graphicData>
@@ -338,6 +311,7 @@
           <w:rFonts w:ascii="Arial" w:eastAsia="Arial" w:hAnsi="Arial" w:cs="Arial"/>
           <w:sz w:val="24"/>
         </w:rPr>
+        <w:lastRenderedPageBreak/>
         <w:t xml:space="preserve">indicates the </w:t>
       </w:r>
       <w:r>
@@ -345,39 +319,43 @@
           <w:rFonts w:ascii="Arial" w:eastAsia="Arial" w:hAnsi="Arial" w:cs="Arial"/>
           <w:sz w:val="24"/>
         </w:rPr>
-        <w:t xml:space="preserve">positive direction for each vector.   TSX guider logs do not contain AO calibration vector information </w:t>
-      </w:r>
-      <w:proofErr w:type="gramStart"/>
-      <w:r>
-        <w:rPr>
-          <w:rFonts w:ascii="Arial" w:eastAsia="Arial" w:hAnsi="Arial" w:cs="Arial"/>
-          <w:sz w:val="24"/>
-        </w:rPr>
-        <w:t>at this time</w:t>
-      </w:r>
-      <w:proofErr w:type="gramEnd"/>
-      <w:r>
-        <w:rPr>
-          <w:rFonts w:ascii="Arial" w:eastAsia="Arial" w:hAnsi="Arial" w:cs="Arial"/>
-          <w:sz w:val="24"/>
-        </w:rPr>
-        <w:t>.</w:t>
-      </w:r>
-    </w:p>
-    <w:p>
-      <w:pPr>
-        <w:rPr>
-          <w:rFonts w:ascii="Arial" w:eastAsia="Arial" w:hAnsi="Arial" w:cs="Arial"/>
-          <w:sz w:val="24"/>
-        </w:rPr>
-      </w:pPr>
-      <w:r>
-        <w:rPr>
-          <w:rFonts w:ascii="Arial" w:eastAsia="Arial" w:hAnsi="Arial" w:cs="Arial"/>
-          <w:sz w:val="24"/>
-        </w:rPr>
-        <w:lastRenderedPageBreak/>
-        <w:t>The next two graphs display the error data translated to its frequency domain.  The middle graph displays the data over its full range in order to visualize the lowest frequency (displayed as period in minutes) components.  These components are normally associated with mechanical inconsistencies which PEC addresses.  The bottom graph looks only at frequency (displayed as period in seconds) components between 0 and 30 seconds.  These are frequencies normally associated with seeing effects.</w:t>
+        <w:t>positive direction for each vector.   TSX guider logs do not contain AO calibration vector information at this time.</w:t>
+      </w:r>
+    </w:p>
+    <w:p>
+      <w:pPr>
+        <w:rPr>
+          <w:rFonts w:ascii="Arial" w:eastAsia="Arial" w:hAnsi="Arial" w:cs="Arial"/>
+          <w:sz w:val="24"/>
+        </w:rPr>
+      </w:pPr>
+      <w:r>
+        <w:rPr>
+          <w:rFonts w:ascii="Arial" w:eastAsia="Arial" w:hAnsi="Arial" w:cs="Arial"/>
+          <w:sz w:val="24"/>
+        </w:rPr>
+        <w:t xml:space="preserve">The next two graphs display the error data translated to its frequency domain.  The middle graph displays the data over its full range in order to visualize the lowest frequency (displayed as period in minutes) components.  These components are normally associated with mechanical inconsistencies which PEC addresses. </w:t>
+      </w:r>
+      <w:r>
+        <w:rPr>
+          <w:rFonts w:ascii="Arial" w:eastAsia="Arial" w:hAnsi="Arial" w:cs="Arial"/>
+          <w:sz w:val="24"/>
+        </w:rPr>
+        <w:t xml:space="preserve"> Vertical bars in this graph mark where the fundamental and harmonic periodicities of the </w:t>
+      </w:r>
+      <w:r>
+        <w:rPr>
+          <w:rFonts w:ascii="Arial" w:eastAsia="Arial" w:hAnsi="Arial" w:cs="Arial"/>
+          <w:sz w:val="24"/>
+        </w:rPr>
+        <w:t xml:space="preserve">particular Paramount lie. </w:t>
+      </w:r>
+      <w:r>
+        <w:rPr>
+          <w:rFonts w:ascii="Arial" w:eastAsia="Arial" w:hAnsi="Arial" w:cs="Arial"/>
+          <w:sz w:val="24"/>
+        </w:rPr>
+        <w:t xml:space="preserve"> The bottom graph looks only at frequency (displayed as period in seconds) components between 0 and 30 seconds.  These are frequencies normally associated with seeing effects.</w:t>
       </w:r>
     </w:p>
     <w:p>
@@ -512,7 +490,6 @@
         <w:t xml:space="preserve">Bracket is a calculation of the number of successive errors that bracket the zero position.  That is, if </w:t>
       </w:r>
       <w:proofErr w:type="spellStart"/>
-      <w:proofErr w:type="gramStart"/>
       <w:r>
         <w:rPr>
           <w:rFonts w:ascii="Arial" w:eastAsia="Arial" w:hAnsi="Arial" w:cs="Arial"/>
@@ -521,7 +498,6 @@
         <w:t>a</w:t>
       </w:r>
       <w:proofErr w:type="spellEnd"/>
-      <w:proofErr w:type="gramEnd"/>
       <w:r>
         <w:rPr>
           <w:rFonts w:ascii="Arial" w:eastAsia="Arial" w:hAnsi="Arial" w:cs="Arial"/>
@@ -547,35 +523,21 @@
           <w:rFonts w:ascii="Arial" w:eastAsia="Arial" w:hAnsi="Arial" w:cs="Arial"/>
           <w:sz w:val="24"/>
         </w:rPr>
-        <w:t>Wobble is</w:t>
-      </w:r>
-      <w:r>
-        <w:rPr>
-          <w:rFonts w:ascii="Arial" w:eastAsia="Arial" w:hAnsi="Arial" w:cs="Arial"/>
-          <w:sz w:val="24"/>
-        </w:rPr>
-        <w:t xml:space="preserve"> a comparative indicator of the</w:t>
-      </w:r>
-      <w:r>
-        <w:rPr>
-          <w:rFonts w:ascii="Arial" w:eastAsia="Arial" w:hAnsi="Arial" w:cs="Arial"/>
-          <w:sz w:val="24"/>
-        </w:rPr>
-        <w:t xml:space="preserve"> mount vs seeing impact o</w:t>
-      </w:r>
-      <w:r>
-        <w:rPr>
-          <w:rFonts w:ascii="Arial" w:eastAsia="Arial" w:hAnsi="Arial" w:cs="Arial"/>
-          <w:sz w:val="24"/>
-        </w:rPr>
-        <w:t xml:space="preserve">n the guider track.  </w:t>
-      </w:r>
-      <w:r>
-        <w:rPr>
-          <w:rFonts w:ascii="Arial" w:eastAsia="Arial" w:hAnsi="Arial" w:cs="Arial"/>
-          <w:sz w:val="24"/>
-        </w:rPr>
-        <w:t>The value is calculated as a mean of the error period above 30 seconds.</w:t>
+        <w:t xml:space="preserve">PE Margin over Seeing is a metric useful in comparing </w:t>
+      </w:r>
+      <w:r>
+        <w:rPr>
+          <w:rFonts w:ascii="Arial" w:eastAsia="Arial" w:hAnsi="Arial" w:cs="Arial"/>
+          <w:sz w:val="24"/>
+        </w:rPr>
+        <w:t>PEC tracking logs and results</w:t>
+      </w:r>
+      <w:r>
+        <w:rPr>
+          <w:rFonts w:ascii="Arial" w:eastAsia="Arial" w:hAnsi="Arial" w:cs="Arial"/>
+          <w:sz w:val="24"/>
+        </w:rPr>
+        <w:t>.</w:t>
       </w:r>
       <w:r>
         <w:rPr>
@@ -589,14 +551,63 @@
           <w:rFonts w:ascii="Arial" w:eastAsia="Arial" w:hAnsi="Arial" w:cs="Arial"/>
           <w:sz w:val="24"/>
         </w:rPr>
-        <w:t xml:space="preserve">Tracking logs with greater variability in this spectrum have higher values </w:t>
-      </w:r>
-      <w:r>
-        <w:rPr>
-          <w:rFonts w:ascii="Arial" w:eastAsia="Arial" w:hAnsi="Arial" w:cs="Arial"/>
-          <w:sz w:val="24"/>
-        </w:rPr>
-        <w:t>which indicates</w:t>
+        <w:t xml:space="preserve">If </w:t>
+      </w:r>
+      <w:r>
+        <w:rPr>
+          <w:rFonts w:ascii="Arial" w:eastAsia="Arial" w:hAnsi="Arial" w:cs="Arial"/>
+          <w:sz w:val="24"/>
+        </w:rPr>
+        <w:t>PA</w:t>
+      </w:r>
+      <w:r>
+        <w:rPr>
+          <w:rFonts w:ascii="Arial" w:eastAsia="Arial" w:hAnsi="Arial" w:cs="Arial"/>
+          <w:sz w:val="24"/>
+        </w:rPr>
+        <w:t xml:space="preserve"> is 0</w:t>
+      </w:r>
+      <w:r>
+        <w:rPr>
+          <w:rFonts w:ascii="Arial" w:eastAsia="Arial" w:hAnsi="Arial" w:cs="Arial"/>
+          <w:sz w:val="24"/>
+        </w:rPr>
+        <w:t xml:space="preserve"> or 180 degrees</w:t>
+      </w:r>
+      <w:r>
+        <w:rPr>
+          <w:rFonts w:ascii="Arial" w:eastAsia="Arial" w:hAnsi="Arial" w:cs="Arial"/>
+          <w:sz w:val="24"/>
+        </w:rPr>
+        <w:t xml:space="preserve">, then the </w:t>
+      </w:r>
+      <w:r>
+        <w:rPr>
+          <w:rFonts w:ascii="Arial" w:eastAsia="Arial" w:hAnsi="Arial" w:cs="Arial"/>
+          <w:sz w:val="24"/>
+        </w:rPr>
+        <w:t>Y tracking data</w:t>
+      </w:r>
+      <w:r>
+        <w:rPr>
+          <w:rFonts w:ascii="Arial" w:eastAsia="Arial" w:hAnsi="Arial" w:cs="Arial"/>
+          <w:sz w:val="24"/>
+        </w:rPr>
+        <w:t xml:space="preserve"> captures</w:t>
+      </w:r>
+      <w:r>
+        <w:rPr>
+          <w:rFonts w:ascii="Arial" w:eastAsia="Arial" w:hAnsi="Arial" w:cs="Arial"/>
+          <w:sz w:val="24"/>
+        </w:rPr>
+        <w:t xml:space="preserve"> background </w:t>
+      </w:r>
+      <w:r>
+        <w:rPr>
+          <w:rFonts w:ascii="Arial" w:eastAsia="Arial" w:hAnsi="Arial" w:cs="Arial"/>
+          <w:sz w:val="24"/>
+        </w:rPr>
+        <w:t xml:space="preserve">tracking noise:  seeing and background mechanical vibrations.  </w:t>
       </w:r>
       <w:r>
         <w:rPr>
@@ -610,14 +621,161 @@
           <w:rFonts w:ascii="Arial" w:eastAsia="Arial" w:hAnsi="Arial" w:cs="Arial"/>
           <w:sz w:val="24"/>
         </w:rPr>
-        <w:t xml:space="preserve">higher </w:t>
-      </w:r>
-      <w:r>
-        <w:rPr>
-          <w:rFonts w:ascii="Arial" w:eastAsia="Arial" w:hAnsi="Arial" w:cs="Arial"/>
-          <w:sz w:val="24"/>
-        </w:rPr>
-        <w:t>periodic error.</w:t>
+        <w:t xml:space="preserve">In a perfect world, all </w:t>
+      </w:r>
+      <w:r>
+        <w:rPr>
+          <w:rFonts w:ascii="Arial" w:eastAsia="Arial" w:hAnsi="Arial" w:cs="Arial"/>
+          <w:sz w:val="24"/>
+        </w:rPr>
+        <w:t>periodic errors are induced by the RA drive</w:t>
+      </w:r>
+      <w:r>
+        <w:rPr>
+          <w:rFonts w:ascii="Arial" w:eastAsia="Arial" w:hAnsi="Arial" w:cs="Arial"/>
+          <w:sz w:val="24"/>
+        </w:rPr>
+        <w:t xml:space="preserve"> at periodicities above 30 seconds</w:t>
+      </w:r>
+      <w:r>
+        <w:rPr>
+          <w:rFonts w:ascii="Arial" w:eastAsia="Arial" w:hAnsi="Arial" w:cs="Arial"/>
+          <w:sz w:val="24"/>
+        </w:rPr>
+        <w:t xml:space="preserve"> and </w:t>
+      </w:r>
+      <w:r>
+        <w:rPr>
+          <w:rFonts w:ascii="Arial" w:eastAsia="Arial" w:hAnsi="Arial" w:cs="Arial"/>
+          <w:sz w:val="24"/>
+        </w:rPr>
+        <w:t xml:space="preserve">buried in the X tracking data.  </w:t>
+      </w:r>
+      <w:r>
+        <w:rPr>
+          <w:rFonts w:ascii="Arial" w:eastAsia="Arial" w:hAnsi="Arial" w:cs="Arial"/>
+          <w:sz w:val="24"/>
+        </w:rPr>
+        <w:t>This metric</w:t>
+      </w:r>
+      <w:r>
+        <w:rPr>
+          <w:rFonts w:ascii="Arial" w:eastAsia="Arial" w:hAnsi="Arial" w:cs="Arial"/>
+          <w:sz w:val="24"/>
+        </w:rPr>
+        <w:t xml:space="preserve"> </w:t>
+      </w:r>
+      <w:r>
+        <w:rPr>
+          <w:rFonts w:ascii="Arial" w:eastAsia="Arial" w:hAnsi="Arial" w:cs="Arial"/>
+          <w:sz w:val="24"/>
+        </w:rPr>
+        <w:t xml:space="preserve">is an average of </w:t>
+      </w:r>
+      <w:r>
+        <w:rPr>
+          <w:rFonts w:ascii="Arial" w:eastAsia="Arial" w:hAnsi="Arial" w:cs="Arial"/>
+          <w:sz w:val="24"/>
+        </w:rPr>
+        <w:t>(</w:t>
+      </w:r>
+      <w:r>
+        <w:rPr>
+          <w:rFonts w:ascii="Arial" w:eastAsia="Arial" w:hAnsi="Arial" w:cs="Arial"/>
+          <w:sz w:val="24"/>
+        </w:rPr>
+        <w:t>P</w:t>
+      </w:r>
+      <w:r>
+        <w:rPr>
+          <w:rFonts w:ascii="Arial" w:eastAsia="Arial" w:hAnsi="Arial" w:cs="Arial"/>
+          <w:sz w:val="24"/>
+        </w:rPr>
+        <w:t>eriodicity(X) – periodicity(Y)</w:t>
+      </w:r>
+      <w:r>
+        <w:rPr>
+          <w:rFonts w:ascii="Arial" w:eastAsia="Arial" w:hAnsi="Arial" w:cs="Arial"/>
+          <w:sz w:val="24"/>
+        </w:rPr>
+        <w:t xml:space="preserve">) </w:t>
+      </w:r>
+      <w:r>
+        <w:rPr>
+          <w:rFonts w:ascii="Arial" w:eastAsia="Arial" w:hAnsi="Arial" w:cs="Arial"/>
+          <w:sz w:val="24"/>
+        </w:rPr>
+        <w:t>/ periodicity(</w:t>
+      </w:r>
+      <w:r>
+        <w:rPr>
+          <w:rFonts w:ascii="Arial" w:eastAsia="Arial" w:hAnsi="Arial" w:cs="Arial"/>
+          <w:sz w:val="24"/>
+        </w:rPr>
+        <w:t>Y).</w:t>
+      </w:r>
+      <w:r>
+        <w:rPr>
+          <w:rFonts w:ascii="Arial" w:eastAsia="Arial" w:hAnsi="Arial" w:cs="Arial"/>
+          <w:sz w:val="24"/>
+        </w:rPr>
+        <w:t xml:space="preserve"> for all periodicities above </w:t>
+      </w:r>
+      <w:r>
+        <w:rPr>
+          <w:rFonts w:ascii="Arial" w:eastAsia="Arial" w:hAnsi="Arial" w:cs="Arial"/>
+          <w:sz w:val="24"/>
+        </w:rPr>
+        <w:t xml:space="preserve">30 seconds.  </w:t>
+      </w:r>
+      <w:r>
+        <w:rPr>
+          <w:rFonts w:ascii="Arial" w:eastAsia="Arial" w:hAnsi="Arial" w:cs="Arial"/>
+          <w:sz w:val="24"/>
+        </w:rPr>
+        <w:t xml:space="preserve">Generally, </w:t>
+      </w:r>
+      <w:r>
+        <w:rPr>
+          <w:rFonts w:ascii="Arial" w:eastAsia="Arial" w:hAnsi="Arial" w:cs="Arial"/>
+          <w:sz w:val="24"/>
+        </w:rPr>
+        <w:t xml:space="preserve">PE Margin over Seeing of less than 100% </w:t>
+      </w:r>
+      <w:r>
+        <w:rPr>
+          <w:rFonts w:ascii="Arial" w:eastAsia="Arial" w:hAnsi="Arial" w:cs="Arial"/>
+          <w:sz w:val="24"/>
+        </w:rPr>
+        <w:t>for a PEC corrected tracking log means that the PEC is effectiv</w:t>
+      </w:r>
+      <w:r>
+        <w:rPr>
+          <w:rFonts w:ascii="Arial" w:eastAsia="Arial" w:hAnsi="Arial" w:cs="Arial"/>
+          <w:sz w:val="24"/>
+        </w:rPr>
+        <w:t xml:space="preserve">e in the sense that </w:t>
+      </w:r>
+      <w:r>
+        <w:rPr>
+          <w:rFonts w:ascii="Arial" w:eastAsia="Arial" w:hAnsi="Arial" w:cs="Arial"/>
+          <w:sz w:val="24"/>
+        </w:rPr>
+        <w:t>RA drive induced error is no greater tha</w:t>
+      </w:r>
+      <w:r>
+        <w:rPr>
+          <w:rFonts w:ascii="Arial" w:eastAsia="Arial" w:hAnsi="Arial" w:cs="Arial"/>
+          <w:sz w:val="24"/>
+        </w:rPr>
+        <w:t>n errors associated with mechanical vibration and seeing.</w:t>
+      </w:r>
+      <w:r>
+        <w:rPr>
+          <w:rFonts w:ascii="Arial" w:eastAsia="Arial" w:hAnsi="Arial" w:cs="Arial"/>
+          <w:sz w:val="24"/>
+        </w:rPr>
+        <w:t xml:space="preserve"> </w:t>
       </w:r>
     </w:p>
     <w:p>
@@ -648,7 +806,15 @@
           <w:rFonts w:ascii="Arial" w:eastAsia="Arial" w:hAnsi="Arial" w:cs="Arial"/>
           <w:sz w:val="24"/>
         </w:rPr>
-        <w:t xml:space="preserve"> does not log AO corrections so this section (and the next) will only show mount corrections while AO is enabled.  This section tabulates the number of non-zero corrections made by the guider as a percentage of all correction cycles.  With accurate alignment and a good PEC, the guider should not need to make corrections on every cycle.  If these values are excessive, then one can assume that the guider is merely chasing excursions due to seeing.</w:t>
+        <w:t xml:space="preserve"> does not log AO corrections so this section (and the next) will only show mount corrections while AO is enabled.  This section tabulates the number of non-zero </w:t>
+      </w:r>
+      <w:r>
+        <w:rPr>
+          <w:rFonts w:ascii="Arial" w:eastAsia="Arial" w:hAnsi="Arial" w:cs="Arial"/>
+          <w:sz w:val="24"/>
+        </w:rPr>
+        <w:lastRenderedPageBreak/>
+        <w:t>corrections made by the guider as a percentage of all correction cycles.  With accurate alignment and a good PEC, the guider should not need to make corrections on every cycle.  If these values are excessive, then one can assume that the guider is merely chasing excursions due to seeing.</w:t>
       </w:r>
     </w:p>
     <w:p>
@@ -678,46 +844,22 @@
           <w:rFonts w:ascii="Arial" w:eastAsia="Arial" w:hAnsi="Arial" w:cs="Arial"/>
           <w:sz w:val="24"/>
         </w:rPr>
-        <w:t xml:space="preserve">Overshoot is a condition where a correction is made in one direction followed by a correction in the opposite direction.   Each overshoot may be either a result of seeing or </w:t>
-      </w:r>
-      <w:r>
-        <w:rPr>
-          <w:rFonts w:ascii="Arial" w:eastAsia="Arial" w:hAnsi="Arial" w:cs="Arial"/>
-          <w:sz w:val="24"/>
-        </w:rPr>
-        <w:lastRenderedPageBreak/>
-        <w:t>of excessive correction.  If a large percentage of corrections are overshoots, this suggests the latter.</w:t>
-      </w:r>
-    </w:p>
-    <w:p>
-      <w:pPr>
-        <w:rPr>
-          <w:rFonts w:ascii="Arial" w:eastAsia="Arial" w:hAnsi="Arial" w:cs="Arial"/>
-          <w:sz w:val="24"/>
-        </w:rPr>
-      </w:pPr>
-      <w:r>
-        <w:rPr>
-          <w:rFonts w:ascii="Arial" w:eastAsia="Arial" w:hAnsi="Arial" w:cs="Arial"/>
-          <w:sz w:val="24"/>
-        </w:rPr>
-        <w:t xml:space="preserve">Undershoot is a condition where a correction is made in one direction followed by a second correction in the same direction.  Each undershoot may be a result of either seeing excursions or insufficient correction. If a large percentage of corrections are </w:t>
-      </w:r>
-      <w:proofErr w:type="gramStart"/>
-      <w:r>
-        <w:rPr>
-          <w:rFonts w:ascii="Arial" w:eastAsia="Arial" w:hAnsi="Arial" w:cs="Arial"/>
-          <w:sz w:val="24"/>
-        </w:rPr>
-        <w:t>undershoots</w:t>
-      </w:r>
-      <w:proofErr w:type="gramEnd"/>
-      <w:r>
-        <w:rPr>
-          <w:rFonts w:ascii="Arial" w:eastAsia="Arial" w:hAnsi="Arial" w:cs="Arial"/>
-          <w:sz w:val="24"/>
-        </w:rPr>
-        <w:t>, this suggests the latter.</w:t>
+        <w:t>Overshoot is a condition where a correction is made in one direction followed by a correction in the opposite direction.   Each overshoot may be either a result of seeing or of excessive correction.  If a large percentage of corrections are overshoots, this suggests the latter.</w:t>
+      </w:r>
+    </w:p>
+    <w:p>
+      <w:pPr>
+        <w:rPr>
+          <w:rFonts w:ascii="Arial" w:eastAsia="Arial" w:hAnsi="Arial" w:cs="Arial"/>
+          <w:sz w:val="24"/>
+        </w:rPr>
+      </w:pPr>
+      <w:r>
+        <w:rPr>
+          <w:rFonts w:ascii="Arial" w:eastAsia="Arial" w:hAnsi="Arial" w:cs="Arial"/>
+          <w:sz w:val="24"/>
+        </w:rPr>
+        <w:t>Undershoot is a condition where a correction is made in one direction followed by a second correction in the same direction.  Each undershoot may be a result of either seeing excursions or insufficient correction. If a large percentage of corrections are undershoots, this suggests the latter.</w:t>
       </w:r>
     </w:p>
     <w:p>
@@ -821,6 +963,51 @@
           <w:sz w:val="24"/>
         </w:rPr>
         <w:t xml:space="preserve"> Log file.</w:t>
+      </w:r>
+    </w:p>
+    <w:p>
+      <w:pPr>
+        <w:keepLines/>
+        <w:rPr>
+          <w:rFonts w:ascii="Arial" w:eastAsia="Arial" w:hAnsi="Arial" w:cs="Arial"/>
+          <w:sz w:val="24"/>
+        </w:rPr>
+      </w:pPr>
+      <w:r>
+        <w:rPr>
+          <w:rFonts w:ascii="Arial" w:eastAsia="Arial" w:hAnsi="Arial" w:cs="Arial"/>
+          <w:sz w:val="24"/>
+          <w:u w:val="single"/>
+        </w:rPr>
+        <w:t>Remove Drift:</w:t>
+      </w:r>
+      <w:r>
+        <w:rPr>
+          <w:rFonts w:ascii="Arial" w:eastAsia="Arial" w:hAnsi="Arial" w:cs="Arial"/>
+          <w:sz w:val="24"/>
+        </w:rPr>
+        <w:t xml:space="preserve"> </w:t>
+      </w:r>
+      <w:r>
+        <w:rPr>
+          <w:rFonts w:ascii="Arial" w:eastAsia="Arial" w:hAnsi="Arial" w:cs="Arial"/>
+          <w:sz w:val="24"/>
+        </w:rPr>
+        <w:t>Removes the average slope and offset from the tracking data</w:t>
+      </w:r>
+      <w:r>
+        <w:rPr>
+          <w:rFonts w:ascii="Arial" w:eastAsia="Arial" w:hAnsi="Arial" w:cs="Arial"/>
+          <w:sz w:val="24"/>
+        </w:rPr>
+        <w:t xml:space="preserve"> such that details can be seen</w:t>
+      </w:r>
+      <w:r>
+        <w:rPr>
+          <w:rFonts w:ascii="Arial" w:eastAsia="Arial" w:hAnsi="Arial" w:cs="Arial"/>
+          <w:sz w:val="24"/>
+        </w:rPr>
+        <w:t xml:space="preserve"> in heavily drifted tracking logs.</w:t>
       </w:r>
     </w:p>
     <w:p>
@@ -1101,6 +1288,7 @@
           <w:rFonts w:ascii="Arial" w:eastAsia="Arial" w:hAnsi="Arial" w:cs="Arial"/>
           <w:sz w:val="24"/>
         </w:rPr>
+        <w:lastRenderedPageBreak/>
         <w:t>This application was written for the public domain and as such is unsupported. The developer wishes you his best and hopes everything works out.  If you find a problem or want to suggest addi</w:t>
       </w:r>
       <w:r>
@@ -1141,7 +1329,6 @@
           <w:b/>
           <w:sz w:val="24"/>
         </w:rPr>
-        <w:lastRenderedPageBreak/>
         <w:t>Revision History:</w:t>
       </w:r>
     </w:p>
@@ -1399,17 +1586,112 @@
           <w:rFonts w:ascii="Arial" w:eastAsia="Arial" w:hAnsi="Arial" w:cs="Arial"/>
           <w:sz w:val="24"/>
         </w:rPr>
-        <w:t>Changed frequency graph to spline type and removed</w:t>
-      </w:r>
+        <w:t>Changed frequency graph to spline type and removed explicit data points</w:t>
+      </w:r>
+    </w:p>
+    <w:p>
+      <w:pPr>
+        <w:keepNext/>
+        <w:keepLines/>
+        <w:rPr>
+          <w:rFonts w:ascii="Arial" w:eastAsia="Arial" w:hAnsi="Arial" w:cs="Arial"/>
+          <w:sz w:val="24"/>
+        </w:rPr>
+      </w:pPr>
+      <w:r>
+        <w:rPr>
+          <w:rFonts w:ascii="Arial" w:eastAsia="Arial" w:hAnsi="Arial" w:cs="Arial"/>
+          <w:sz w:val="24"/>
+        </w:rPr>
+        <w:t>1.6</w:t>
+      </w:r>
+      <w:r>
+        <w:rPr>
+          <w:rFonts w:ascii="Arial" w:eastAsia="Arial" w:hAnsi="Arial" w:cs="Arial"/>
+          <w:sz w:val="24"/>
+        </w:rPr>
+        <w:tab/>
+        <w:t>Splined the frequency graphs.  Replaced Wobble with a metric</w:t>
+      </w:r>
+      <w:r>
+        <w:rPr>
+          <w:rFonts w:ascii="Arial" w:eastAsia="Arial" w:hAnsi="Arial" w:cs="Arial"/>
+          <w:sz w:val="24"/>
+        </w:rPr>
+        <w:t xml:space="preserve"> which is the average of </w:t>
+      </w:r>
+      <w:r>
+        <w:rPr>
+          <w:rFonts w:ascii="Arial" w:eastAsia="Arial" w:hAnsi="Arial" w:cs="Arial"/>
+          <w:sz w:val="24"/>
+        </w:rPr>
+        <w:t xml:space="preserve">(X-Y)/Y in percent over all </w:t>
+      </w:r>
+      <w:r>
+        <w:rPr>
+          <w:rFonts w:ascii="Arial" w:eastAsia="Arial" w:hAnsi="Arial" w:cs="Arial"/>
+          <w:sz w:val="24"/>
+        </w:rPr>
+        <w:t xml:space="preserve">discrete </w:t>
+      </w:r>
+      <w:r>
+        <w:rPr>
+          <w:rFonts w:ascii="Arial" w:eastAsia="Arial" w:hAnsi="Arial" w:cs="Arial"/>
+          <w:sz w:val="24"/>
+        </w:rPr>
+        <w:t xml:space="preserve">periods greater than </w:t>
+      </w:r>
+      <w:r>
+        <w:rPr>
+          <w:rFonts w:ascii="Arial" w:eastAsia="Arial" w:hAnsi="Arial" w:cs="Arial"/>
+          <w:sz w:val="24"/>
+        </w:rPr>
+        <w:t xml:space="preserve">30 seconds.  </w:t>
+      </w:r>
+      <w:r>
+        <w:rPr>
+          <w:rFonts w:ascii="Arial" w:eastAsia="Arial" w:hAnsi="Arial" w:cs="Arial"/>
+          <w:sz w:val="24"/>
+        </w:rPr>
+        <w:t>Added a control to remove drift from the tracking log data.</w:t>
+      </w:r>
+    </w:p>
+    <w:p>
+      <w:pPr>
+        <w:keepNext/>
+        <w:keepLines/>
+        <w:rPr>
+          <w:rFonts w:ascii="Arial" w:eastAsia="Arial" w:hAnsi="Arial" w:cs="Arial"/>
+          <w:sz w:val="24"/>
+        </w:rPr>
+      </w:pPr>
+      <w:r>
+        <w:rPr>
+          <w:rFonts w:ascii="Arial" w:eastAsia="Arial" w:hAnsi="Arial" w:cs="Arial"/>
+          <w:sz w:val="24"/>
+        </w:rPr>
+        <w:t>1.7</w:t>
+      </w:r>
+      <w:r>
+        <w:rPr>
+          <w:rFonts w:ascii="Arial" w:eastAsia="Arial" w:hAnsi="Arial" w:cs="Arial"/>
+          <w:sz w:val="24"/>
+        </w:rPr>
+        <w:tab/>
+        <w:t>Added field for percentage of samples saturated and lost.</w:t>
+      </w:r>
+    </w:p>
+    <w:p>
+      <w:pPr>
+        <w:keepNext/>
+        <w:keepLines/>
+        <w:rPr>
+          <w:rFonts w:ascii="Arial" w:eastAsia="Arial" w:hAnsi="Arial" w:cs="Arial"/>
+          <w:sz w:val="24"/>
+        </w:rPr>
+      </w:pPr>
       <w:bookmarkStart w:id="0" w:name="_GoBack"/>
       <w:bookmarkEnd w:id="0"/>
-      <w:r>
-        <w:rPr>
-          <w:rFonts w:ascii="Arial" w:eastAsia="Arial" w:hAnsi="Arial" w:cs="Arial"/>
-          <w:sz w:val="24"/>
-        </w:rPr>
-        <w:t xml:space="preserve"> explicit data points</w:t>
-      </w:r>
     </w:p>
     <w:sectPr>
       <w:footerReference w:type="default" r:id="rId9"/>
@@ -2452,6 +2734,7 @@
     <w:lsdException w:name="HTML Sample" w:semiHidden="1" w:unhideWhenUsed="1"/>
     <w:lsdException w:name="HTML Typewriter" w:semiHidden="1" w:unhideWhenUsed="1"/>
     <w:lsdException w:name="HTML Variable" w:semiHidden="1" w:unhideWhenUsed="1"/>
+    <w:lsdException w:name="Normal Table" w:semiHidden="1" w:unhideWhenUsed="1"/>
     <w:lsdException w:name="annotation subject" w:semiHidden="1" w:unhideWhenUsed="1"/>
     <w:lsdException w:name="No List" w:semiHidden="1" w:unhideWhenUsed="1"/>
     <w:lsdException w:name="Outline List 1" w:semiHidden="1" w:unhideWhenUsed="1"/>
@@ -2497,9 +2780,11 @@
     <w:lsdException w:name="Table Subtle 1" w:semiHidden="1" w:unhideWhenUsed="1"/>
     <w:lsdException w:name="Table Subtle 2" w:semiHidden="1" w:unhideWhenUsed="1"/>
     <w:lsdException w:name="Table Web 1" w:semiHidden="1" w:unhideWhenUsed="1"/>
+    <w:lsdException w:name="Table Web 2" w:semiHidden="1" w:unhideWhenUsed="1"/>
     <w:lsdException w:name="Table Web 3" w:semiHidden="1" w:unhideWhenUsed="1"/>
     <w:lsdException w:name="Balloon Text" w:semiHidden="1" w:unhideWhenUsed="1"/>
     <w:lsdException w:name="Table Grid" w:uiPriority="39"/>
+    <w:lsdException w:name="Table Theme" w:semiHidden="1" w:unhideWhenUsed="1"/>
     <w:lsdException w:name="Placeholder Text" w:semiHidden="1"/>
     <w:lsdException w:name="No Spacing" w:uiPriority="1" w:qFormat="1"/>
     <w:lsdException w:name="Light Shading" w:uiPriority="60"/>

</xml_diff>

<commit_message>
Updated the screen shot in the user manual.
</commit_message>
<xml_diff>
--- a/GuideLogAnalyzer/GuideLogAnalyzerDescription.docx
+++ b/GuideLogAnalyzer/GuideLogAnalyzerDescription.docx
@@ -1,6 +1,6 @@
 
 <file path=word/document.xml><?xml version="1.0" encoding="utf-8"?>
-<w:document xmlns:wpc="http://schemas.microsoft.com/office/word/2010/wordprocessingCanvas" xmlns:cx="http://schemas.microsoft.com/office/drawing/2014/chartex" xmlns:cx1="http://schemas.microsoft.com/office/drawing/2015/9/8/chartex" xmlns:cx2="http://schemas.microsoft.com/office/drawing/2015/10/21/chartex" xmlns:cx3="http://schemas.microsoft.com/office/drawing/2016/5/9/chartex" xmlns:cx4="http://schemas.microsoft.com/office/drawing/2016/5/10/chartex" xmlns:cx5="http://schemas.microsoft.com/office/drawing/2016/5/11/chartex" xmlns:cx6="http://schemas.microsoft.com/office/drawing/2016/5/12/chartex" xmlns:cx7="http://schemas.microsoft.com/office/drawing/2016/5/13/chartex" xmlns:cx8="http://schemas.microsoft.com/office/drawing/2016/5/14/chartex" xmlns:mc="http://schemas.openxmlformats.org/markup-compatibility/2006" xmlns:aink="http://schemas.microsoft.com/office/drawing/2016/ink" xmlns:am3d="http://schemas.microsoft.com/office/drawing/2017/model3d" xmlns:o="urn:schemas-microsoft-com:office:office" xmlns:r="http://schemas.openxmlformats.org/officeDocument/2006/relationships" xmlns:m="http://schemas.openxmlformats.org/officeDocument/2006/math" xmlns:v="urn:schemas-microsoft-com:vml" xmlns:wp14="http://schemas.microsoft.com/office/word/2010/wordprocessingDrawing" xmlns:wp="http://schemas.openxmlformats.org/drawingml/2006/wordprocessingDrawing" xmlns:w10="urn:schemas-microsoft-com:office:word" xmlns:w="http://schemas.openxmlformats.org/wordprocessingml/2006/main" xmlns:w14="http://schemas.microsoft.com/office/word/2010/wordml" xmlns:w15="http://schemas.microsoft.com/office/word/2012/wordml" xmlns:w16cid="http://schemas.microsoft.com/office/word/2016/wordml/cid" xmlns:w16se="http://schemas.microsoft.com/office/word/2015/wordml/symex" xmlns:wpg="http://schemas.microsoft.com/office/word/2010/wordprocessingGroup" xmlns:wpi="http://schemas.microsoft.com/office/word/2010/wordprocessingInk" xmlns:wne="http://schemas.microsoft.com/office/word/2006/wordml" xmlns:wps="http://schemas.microsoft.com/office/word/2010/wordprocessingShape" mc:Ignorable="w14 w15 w16se w16cid wp14">
+<w:document xmlns:wpc="http://schemas.microsoft.com/office/word/2010/wordprocessingCanvas" xmlns:cx="http://schemas.microsoft.com/office/drawing/2014/chartex" xmlns:cx1="http://schemas.microsoft.com/office/drawing/2015/9/8/chartex" xmlns:cx2="http://schemas.microsoft.com/office/drawing/2015/10/21/chartex" xmlns:cx3="http://schemas.microsoft.com/office/drawing/2016/5/9/chartex" xmlns:cx4="http://schemas.microsoft.com/office/drawing/2016/5/10/chartex" xmlns:cx5="http://schemas.microsoft.com/office/drawing/2016/5/11/chartex" xmlns:cx6="http://schemas.microsoft.com/office/drawing/2016/5/12/chartex" xmlns:cx7="http://schemas.microsoft.com/office/drawing/2016/5/13/chartex" xmlns:cx8="http://schemas.microsoft.com/office/drawing/2016/5/14/chartex" xmlns:mc="http://schemas.openxmlformats.org/markup-compatibility/2006" xmlns:aink="http://schemas.microsoft.com/office/drawing/2016/ink" xmlns:am3d="http://schemas.microsoft.com/office/drawing/2017/model3d" xmlns:o="urn:schemas-microsoft-com:office:office" xmlns:r="http://schemas.openxmlformats.org/officeDocument/2006/relationships" xmlns:m="http://schemas.openxmlformats.org/officeDocument/2006/math" xmlns:v="urn:schemas-microsoft-com:vml" xmlns:wp14="http://schemas.microsoft.com/office/word/2010/wordprocessingDrawing" xmlns:wp="http://schemas.openxmlformats.org/drawingml/2006/wordprocessingDrawing" xmlns:w10="urn:schemas-microsoft-com:office:word" xmlns:w="http://schemas.openxmlformats.org/wordprocessingml/2006/main" xmlns:w14="http://schemas.microsoft.com/office/word/2010/wordml" xmlns:w15="http://schemas.microsoft.com/office/word/2012/wordml" xmlns:w16cex="http://schemas.microsoft.com/office/word/2018/wordml/cex" xmlns:w16cid="http://schemas.microsoft.com/office/word/2016/wordml/cid" xmlns:w16="http://schemas.microsoft.com/office/word/2018/wordml" xmlns:w16se="http://schemas.microsoft.com/office/word/2015/wordml/symex" xmlns:wpg="http://schemas.microsoft.com/office/word/2010/wordprocessingGroup" xmlns:wpi="http://schemas.microsoft.com/office/word/2010/wordprocessingInk" xmlns:wne="http://schemas.microsoft.com/office/word/2006/wordml" xmlns:wps="http://schemas.microsoft.com/office/word/2010/wordprocessingShape" mc:Ignorable="w14 w15 w16se w16cid w16 w16cex wp14">
   <w:body>
     <w:p>
       <w:pPr>
@@ -159,7 +159,23 @@
           <w:rFonts w:ascii="Arial" w:eastAsia="Arial" w:hAnsi="Arial" w:cs="Arial"/>
           <w:sz w:val="24"/>
         </w:rPr>
-        <w:t xml:space="preserve"> log file error correction data in both time and frequency, and calculates some overall properties of the logged guiding behavior.  As such, this tool can be used to examine guider effectiveness, contrast the effects of different guider control configurations, compare before and after PEC training, and characterize the behavior of tracking inaccuracies such as caused by mechanical problems.</w:t>
+        <w:t xml:space="preserve"> log file error correction data in both time and </w:t>
+      </w:r>
+      <w:proofErr w:type="gramStart"/>
+      <w:r>
+        <w:rPr>
+          <w:rFonts w:ascii="Arial" w:eastAsia="Arial" w:hAnsi="Arial" w:cs="Arial"/>
+          <w:sz w:val="24"/>
+        </w:rPr>
+        <w:t>frequency, and</w:t>
+      </w:r>
+      <w:proofErr w:type="gramEnd"/>
+      <w:r>
+        <w:rPr>
+          <w:rFonts w:ascii="Arial" w:eastAsia="Arial" w:hAnsi="Arial" w:cs="Arial"/>
+          <w:sz w:val="24"/>
+        </w:rPr>
+        <w:t xml:space="preserve"> calculates some overall properties of the logged guiding behavior.  As such, this tool can be used to examine guider effectiveness, contrast the effects of different guider control configurations, compare before and after PEC training, and characterize the behavior of tracking inaccuracies such as caused by mechanical problems.</w:t>
       </w:r>
     </w:p>
     <w:p>
@@ -182,8 +198,8 @@
           <w:sz w:val="24"/>
         </w:rPr>
         <w:drawing>
-          <wp:inline distT="0" distB="0" distL="0" distR="0" wp14:anchorId="3EC8F06E" wp14:editId="7ABCED23">
-            <wp:extent cx="5943600" cy="4306570"/>
+          <wp:inline distT="0" distB="0" distL="0" distR="0" wp14:anchorId="12A94F99" wp14:editId="6179C018">
+            <wp:extent cx="5943600" cy="4302125"/>
             <wp:effectExtent l="0" t="0" r="0" b="0"/>
             <wp:docPr id="1" name="Picture 1"/>
             <wp:cNvGraphicFramePr>
@@ -205,7 +221,7 @@
                   <pic:spPr>
                     <a:xfrm>
                       <a:off x="0" y="0"/>
-                      <a:ext cx="5943600" cy="4306570"/>
+                      <a:ext cx="5943600" cy="4302125"/>
                     </a:xfrm>
                     <a:prstGeom prst="rect">
                       <a:avLst/>
@@ -217,6 +233,8 @@
           </wp:inline>
         </w:drawing>
       </w:r>
+      <w:bookmarkStart w:id="0" w:name="_GoBack"/>
+      <w:bookmarkEnd w:id="0"/>
     </w:p>
     <w:p>
       <w:pPr>
@@ -319,7 +337,23 @@
           <w:rFonts w:ascii="Arial" w:eastAsia="Arial" w:hAnsi="Arial" w:cs="Arial"/>
           <w:sz w:val="24"/>
         </w:rPr>
-        <w:t>positive direction for each vector.   TSX guider logs do not contain AO calibration vector information at this time.</w:t>
+        <w:t xml:space="preserve">positive direction for each vector.   TSX guider logs do not contain AO calibration vector information </w:t>
+      </w:r>
+      <w:proofErr w:type="gramStart"/>
+      <w:r>
+        <w:rPr>
+          <w:rFonts w:ascii="Arial" w:eastAsia="Arial" w:hAnsi="Arial" w:cs="Arial"/>
+          <w:sz w:val="24"/>
+        </w:rPr>
+        <w:t>at this time</w:t>
+      </w:r>
+      <w:proofErr w:type="gramEnd"/>
+      <w:r>
+        <w:rPr>
+          <w:rFonts w:ascii="Arial" w:eastAsia="Arial" w:hAnsi="Arial" w:cs="Arial"/>
+          <w:sz w:val="24"/>
+        </w:rPr>
+        <w:t>.</w:t>
       </w:r>
     </w:p>
     <w:p>
@@ -343,12 +377,21 @@
         </w:rPr>
         <w:t xml:space="preserve"> Vertical bars in this graph mark where the fundamental and harmonic periodicities of the </w:t>
       </w:r>
-      <w:r>
-        <w:rPr>
-          <w:rFonts w:ascii="Arial" w:eastAsia="Arial" w:hAnsi="Arial" w:cs="Arial"/>
-          <w:sz w:val="24"/>
-        </w:rPr>
-        <w:t xml:space="preserve">particular Paramount lie. </w:t>
+      <w:proofErr w:type="gramStart"/>
+      <w:r>
+        <w:rPr>
+          <w:rFonts w:ascii="Arial" w:eastAsia="Arial" w:hAnsi="Arial" w:cs="Arial"/>
+          <w:sz w:val="24"/>
+        </w:rPr>
+        <w:t>particular Paramount</w:t>
+      </w:r>
+      <w:proofErr w:type="gramEnd"/>
+      <w:r>
+        <w:rPr>
+          <w:rFonts w:ascii="Arial" w:eastAsia="Arial" w:hAnsi="Arial" w:cs="Arial"/>
+          <w:sz w:val="24"/>
+        </w:rPr>
+        <w:t xml:space="preserve"> lie. </w:t>
       </w:r>
       <w:r>
         <w:rPr>
@@ -490,6 +533,7 @@
         <w:t xml:space="preserve">Bracket is a calculation of the number of successive errors that bracket the zero position.  That is, if </w:t>
       </w:r>
       <w:proofErr w:type="spellStart"/>
+      <w:proofErr w:type="gramStart"/>
       <w:r>
         <w:rPr>
           <w:rFonts w:ascii="Arial" w:eastAsia="Arial" w:hAnsi="Arial" w:cs="Arial"/>
@@ -498,6 +542,7 @@
         <w:t>a</w:t>
       </w:r>
       <w:proofErr w:type="spellEnd"/>
+      <w:proofErr w:type="gramEnd"/>
       <w:r>
         <w:rPr>
           <w:rFonts w:ascii="Arial" w:eastAsia="Arial" w:hAnsi="Arial" w:cs="Arial"/>
@@ -859,7 +904,23 @@
           <w:rFonts w:ascii="Arial" w:eastAsia="Arial" w:hAnsi="Arial" w:cs="Arial"/>
           <w:sz w:val="24"/>
         </w:rPr>
-        <w:t>Undershoot is a condition where a correction is made in one direction followed by a second correction in the same direction.  Each undershoot may be a result of either seeing excursions or insufficient correction. If a large percentage of corrections are undershoots, this suggests the latter.</w:t>
+        <w:t xml:space="preserve">Undershoot is a condition where a correction is made in one direction followed by a second correction in the same direction.  Each undershoot may be a result of either seeing excursions or insufficient correction. If a large percentage of corrections are </w:t>
+      </w:r>
+      <w:proofErr w:type="gramStart"/>
+      <w:r>
+        <w:rPr>
+          <w:rFonts w:ascii="Arial" w:eastAsia="Arial" w:hAnsi="Arial" w:cs="Arial"/>
+          <w:sz w:val="24"/>
+        </w:rPr>
+        <w:t>undershoots</w:t>
+      </w:r>
+      <w:proofErr w:type="gramEnd"/>
+      <w:r>
+        <w:rPr>
+          <w:rFonts w:ascii="Arial" w:eastAsia="Arial" w:hAnsi="Arial" w:cs="Arial"/>
+          <w:sz w:val="24"/>
+        </w:rPr>
+        <w:t>, this suggests the latter.</w:t>
       </w:r>
     </w:p>
     <w:p>
@@ -1690,8 +1751,6 @@
           <w:sz w:val="24"/>
         </w:rPr>
       </w:pPr>
-      <w:bookmarkStart w:id="0" w:name="_GoBack"/>
-      <w:bookmarkEnd w:id="0"/>
     </w:p>
     <w:sectPr>
       <w:footerReference w:type="default" r:id="rId9"/>
@@ -1705,7 +1764,7 @@
 </file>
 
 <file path=word/endnotes.xml><?xml version="1.0" encoding="utf-8"?>
-<w:endnotes xmlns:wpc="http://schemas.microsoft.com/office/word/2010/wordprocessingCanvas" xmlns:cx="http://schemas.microsoft.com/office/drawing/2014/chartex" xmlns:cx1="http://schemas.microsoft.com/office/drawing/2015/9/8/chartex" xmlns:cx2="http://schemas.microsoft.com/office/drawing/2015/10/21/chartex" xmlns:cx3="http://schemas.microsoft.com/office/drawing/2016/5/9/chartex" xmlns:cx4="http://schemas.microsoft.com/office/drawing/2016/5/10/chartex" xmlns:cx5="http://schemas.microsoft.com/office/drawing/2016/5/11/chartex" xmlns:cx6="http://schemas.microsoft.com/office/drawing/2016/5/12/chartex" xmlns:cx7="http://schemas.microsoft.com/office/drawing/2016/5/13/chartex" xmlns:cx8="http://schemas.microsoft.com/office/drawing/2016/5/14/chartex" xmlns:mc="http://schemas.openxmlformats.org/markup-compatibility/2006" xmlns:aink="http://schemas.microsoft.com/office/drawing/2016/ink" xmlns:am3d="http://schemas.microsoft.com/office/drawing/2017/model3d" xmlns:o="urn:schemas-microsoft-com:office:office" xmlns:r="http://schemas.openxmlformats.org/officeDocument/2006/relationships" xmlns:m="http://schemas.openxmlformats.org/officeDocument/2006/math" xmlns:v="urn:schemas-microsoft-com:vml" xmlns:wp14="http://schemas.microsoft.com/office/word/2010/wordprocessingDrawing" xmlns:wp="http://schemas.openxmlformats.org/drawingml/2006/wordprocessingDrawing" xmlns:w10="urn:schemas-microsoft-com:office:word" xmlns:w="http://schemas.openxmlformats.org/wordprocessingml/2006/main" xmlns:w14="http://schemas.microsoft.com/office/word/2010/wordml" xmlns:w15="http://schemas.microsoft.com/office/word/2012/wordml" xmlns:w16cid="http://schemas.microsoft.com/office/word/2016/wordml/cid" xmlns:w16se="http://schemas.microsoft.com/office/word/2015/wordml/symex" xmlns:wpg="http://schemas.microsoft.com/office/word/2010/wordprocessingGroup" xmlns:wpi="http://schemas.microsoft.com/office/word/2010/wordprocessingInk" xmlns:wne="http://schemas.microsoft.com/office/word/2006/wordml" xmlns:wps="http://schemas.microsoft.com/office/word/2010/wordprocessingShape" mc:Ignorable="w14 w15 w16se w16cid wp14">
+<w:endnotes xmlns:wpc="http://schemas.microsoft.com/office/word/2010/wordprocessingCanvas" xmlns:cx="http://schemas.microsoft.com/office/drawing/2014/chartex" xmlns:cx1="http://schemas.microsoft.com/office/drawing/2015/9/8/chartex" xmlns:cx2="http://schemas.microsoft.com/office/drawing/2015/10/21/chartex" xmlns:cx3="http://schemas.microsoft.com/office/drawing/2016/5/9/chartex" xmlns:cx4="http://schemas.microsoft.com/office/drawing/2016/5/10/chartex" xmlns:cx5="http://schemas.microsoft.com/office/drawing/2016/5/11/chartex" xmlns:cx6="http://schemas.microsoft.com/office/drawing/2016/5/12/chartex" xmlns:cx7="http://schemas.microsoft.com/office/drawing/2016/5/13/chartex" xmlns:cx8="http://schemas.microsoft.com/office/drawing/2016/5/14/chartex" xmlns:mc="http://schemas.openxmlformats.org/markup-compatibility/2006" xmlns:aink="http://schemas.microsoft.com/office/drawing/2016/ink" xmlns:am3d="http://schemas.microsoft.com/office/drawing/2017/model3d" xmlns:o="urn:schemas-microsoft-com:office:office" xmlns:r="http://schemas.openxmlformats.org/officeDocument/2006/relationships" xmlns:m="http://schemas.openxmlformats.org/officeDocument/2006/math" xmlns:v="urn:schemas-microsoft-com:vml" xmlns:wp14="http://schemas.microsoft.com/office/word/2010/wordprocessingDrawing" xmlns:wp="http://schemas.openxmlformats.org/drawingml/2006/wordprocessingDrawing" xmlns:w10="urn:schemas-microsoft-com:office:word" xmlns:w="http://schemas.openxmlformats.org/wordprocessingml/2006/main" xmlns:w14="http://schemas.microsoft.com/office/word/2010/wordml" xmlns:w15="http://schemas.microsoft.com/office/word/2012/wordml" xmlns:w16cex="http://schemas.microsoft.com/office/word/2018/wordml/cex" xmlns:w16cid="http://schemas.microsoft.com/office/word/2016/wordml/cid" xmlns:w16="http://schemas.microsoft.com/office/word/2018/wordml" xmlns:w16se="http://schemas.microsoft.com/office/word/2015/wordml/symex" xmlns:wpg="http://schemas.microsoft.com/office/word/2010/wordprocessingGroup" xmlns:wpi="http://schemas.microsoft.com/office/word/2010/wordprocessingInk" xmlns:wne="http://schemas.microsoft.com/office/word/2006/wordml" xmlns:wps="http://schemas.microsoft.com/office/word/2010/wordprocessingShape" mc:Ignorable="w14 w15 w16se w16cid w16 w16cex wp14">
   <w:endnote w:type="separator" w:id="-1">
     <w:p>
       <w:pPr>
@@ -1730,7 +1789,7 @@
 </file>
 
 <file path=word/footer1.xml><?xml version="1.0" encoding="utf-8"?>
-<w:ftr xmlns:wpc="http://schemas.microsoft.com/office/word/2010/wordprocessingCanvas" xmlns:cx="http://schemas.microsoft.com/office/drawing/2014/chartex" xmlns:cx1="http://schemas.microsoft.com/office/drawing/2015/9/8/chartex" xmlns:cx2="http://schemas.microsoft.com/office/drawing/2015/10/21/chartex" xmlns:cx3="http://schemas.microsoft.com/office/drawing/2016/5/9/chartex" xmlns:cx4="http://schemas.microsoft.com/office/drawing/2016/5/10/chartex" xmlns:cx5="http://schemas.microsoft.com/office/drawing/2016/5/11/chartex" xmlns:cx6="http://schemas.microsoft.com/office/drawing/2016/5/12/chartex" xmlns:cx7="http://schemas.microsoft.com/office/drawing/2016/5/13/chartex" xmlns:cx8="http://schemas.microsoft.com/office/drawing/2016/5/14/chartex" xmlns:mc="http://schemas.openxmlformats.org/markup-compatibility/2006" xmlns:aink="http://schemas.microsoft.com/office/drawing/2016/ink" xmlns:am3d="http://schemas.microsoft.com/office/drawing/2017/model3d" xmlns:o="urn:schemas-microsoft-com:office:office" xmlns:r="http://schemas.openxmlformats.org/officeDocument/2006/relationships" xmlns:m="http://schemas.openxmlformats.org/officeDocument/2006/math" xmlns:v="urn:schemas-microsoft-com:vml" xmlns:wp14="http://schemas.microsoft.com/office/word/2010/wordprocessingDrawing" xmlns:wp="http://schemas.openxmlformats.org/drawingml/2006/wordprocessingDrawing" xmlns:w10="urn:schemas-microsoft-com:office:word" xmlns:w="http://schemas.openxmlformats.org/wordprocessingml/2006/main" xmlns:w14="http://schemas.microsoft.com/office/word/2010/wordml" xmlns:w15="http://schemas.microsoft.com/office/word/2012/wordml" xmlns:w16cid="http://schemas.microsoft.com/office/word/2016/wordml/cid" xmlns:w16se="http://schemas.microsoft.com/office/word/2015/wordml/symex" xmlns:wpg="http://schemas.microsoft.com/office/word/2010/wordprocessingGroup" xmlns:wpi="http://schemas.microsoft.com/office/word/2010/wordprocessingInk" xmlns:wne="http://schemas.microsoft.com/office/word/2006/wordml" xmlns:wps="http://schemas.microsoft.com/office/word/2010/wordprocessingShape" mc:Ignorable="w14 w15 w16se w16cid wp14">
+<w:ftr xmlns:wpc="http://schemas.microsoft.com/office/word/2010/wordprocessingCanvas" xmlns:cx="http://schemas.microsoft.com/office/drawing/2014/chartex" xmlns:cx1="http://schemas.microsoft.com/office/drawing/2015/9/8/chartex" xmlns:cx2="http://schemas.microsoft.com/office/drawing/2015/10/21/chartex" xmlns:cx3="http://schemas.microsoft.com/office/drawing/2016/5/9/chartex" xmlns:cx4="http://schemas.microsoft.com/office/drawing/2016/5/10/chartex" xmlns:cx5="http://schemas.microsoft.com/office/drawing/2016/5/11/chartex" xmlns:cx6="http://schemas.microsoft.com/office/drawing/2016/5/12/chartex" xmlns:cx7="http://schemas.microsoft.com/office/drawing/2016/5/13/chartex" xmlns:cx8="http://schemas.microsoft.com/office/drawing/2016/5/14/chartex" xmlns:mc="http://schemas.openxmlformats.org/markup-compatibility/2006" xmlns:aink="http://schemas.microsoft.com/office/drawing/2016/ink" xmlns:am3d="http://schemas.microsoft.com/office/drawing/2017/model3d" xmlns:o="urn:schemas-microsoft-com:office:office" xmlns:r="http://schemas.openxmlformats.org/officeDocument/2006/relationships" xmlns:m="http://schemas.openxmlformats.org/officeDocument/2006/math" xmlns:v="urn:schemas-microsoft-com:vml" xmlns:wp14="http://schemas.microsoft.com/office/word/2010/wordprocessingDrawing" xmlns:wp="http://schemas.openxmlformats.org/drawingml/2006/wordprocessingDrawing" xmlns:w10="urn:schemas-microsoft-com:office:word" xmlns:w="http://schemas.openxmlformats.org/wordprocessingml/2006/main" xmlns:w14="http://schemas.microsoft.com/office/word/2010/wordml" xmlns:w15="http://schemas.microsoft.com/office/word/2012/wordml" xmlns:w16cex="http://schemas.microsoft.com/office/word/2018/wordml/cex" xmlns:w16cid="http://schemas.microsoft.com/office/word/2016/wordml/cid" xmlns:w16="http://schemas.microsoft.com/office/word/2018/wordml" xmlns:w16se="http://schemas.microsoft.com/office/word/2015/wordml/symex" xmlns:wpg="http://schemas.microsoft.com/office/word/2010/wordprocessingGroup" xmlns:wpi="http://schemas.microsoft.com/office/word/2010/wordprocessingInk" xmlns:wne="http://schemas.microsoft.com/office/word/2006/wordml" xmlns:wps="http://schemas.microsoft.com/office/word/2010/wordprocessingShape" mc:Ignorable="w14 w15 w16se w16cid w16 w16cex wp14">
   <w:p>
     <w:pPr>
       <w:pStyle w:val="Footer"/>
@@ -1743,7 +1802,7 @@
 </file>
 
 <file path=word/footnotes.xml><?xml version="1.0" encoding="utf-8"?>
-<w:footnotes xmlns:wpc="http://schemas.microsoft.com/office/word/2010/wordprocessingCanvas" xmlns:cx="http://schemas.microsoft.com/office/drawing/2014/chartex" xmlns:cx1="http://schemas.microsoft.com/office/drawing/2015/9/8/chartex" xmlns:cx2="http://schemas.microsoft.com/office/drawing/2015/10/21/chartex" xmlns:cx3="http://schemas.microsoft.com/office/drawing/2016/5/9/chartex" xmlns:cx4="http://schemas.microsoft.com/office/drawing/2016/5/10/chartex" xmlns:cx5="http://schemas.microsoft.com/office/drawing/2016/5/11/chartex" xmlns:cx6="http://schemas.microsoft.com/office/drawing/2016/5/12/chartex" xmlns:cx7="http://schemas.microsoft.com/office/drawing/2016/5/13/chartex" xmlns:cx8="http://schemas.microsoft.com/office/drawing/2016/5/14/chartex" xmlns:mc="http://schemas.openxmlformats.org/markup-compatibility/2006" xmlns:aink="http://schemas.microsoft.com/office/drawing/2016/ink" xmlns:am3d="http://schemas.microsoft.com/office/drawing/2017/model3d" xmlns:o="urn:schemas-microsoft-com:office:office" xmlns:r="http://schemas.openxmlformats.org/officeDocument/2006/relationships" xmlns:m="http://schemas.openxmlformats.org/officeDocument/2006/math" xmlns:v="urn:schemas-microsoft-com:vml" xmlns:wp14="http://schemas.microsoft.com/office/word/2010/wordprocessingDrawing" xmlns:wp="http://schemas.openxmlformats.org/drawingml/2006/wordprocessingDrawing" xmlns:w10="urn:schemas-microsoft-com:office:word" xmlns:w="http://schemas.openxmlformats.org/wordprocessingml/2006/main" xmlns:w14="http://schemas.microsoft.com/office/word/2010/wordml" xmlns:w15="http://schemas.microsoft.com/office/word/2012/wordml" xmlns:w16cid="http://schemas.microsoft.com/office/word/2016/wordml/cid" xmlns:w16se="http://schemas.microsoft.com/office/word/2015/wordml/symex" xmlns:wpg="http://schemas.microsoft.com/office/word/2010/wordprocessingGroup" xmlns:wpi="http://schemas.microsoft.com/office/word/2010/wordprocessingInk" xmlns:wne="http://schemas.microsoft.com/office/word/2006/wordml" xmlns:wps="http://schemas.microsoft.com/office/word/2010/wordprocessingShape" mc:Ignorable="w14 w15 w16se w16cid wp14">
+<w:footnotes xmlns:wpc="http://schemas.microsoft.com/office/word/2010/wordprocessingCanvas" xmlns:cx="http://schemas.microsoft.com/office/drawing/2014/chartex" xmlns:cx1="http://schemas.microsoft.com/office/drawing/2015/9/8/chartex" xmlns:cx2="http://schemas.microsoft.com/office/drawing/2015/10/21/chartex" xmlns:cx3="http://schemas.microsoft.com/office/drawing/2016/5/9/chartex" xmlns:cx4="http://schemas.microsoft.com/office/drawing/2016/5/10/chartex" xmlns:cx5="http://schemas.microsoft.com/office/drawing/2016/5/11/chartex" xmlns:cx6="http://schemas.microsoft.com/office/drawing/2016/5/12/chartex" xmlns:cx7="http://schemas.microsoft.com/office/drawing/2016/5/13/chartex" xmlns:cx8="http://schemas.microsoft.com/office/drawing/2016/5/14/chartex" xmlns:mc="http://schemas.openxmlformats.org/markup-compatibility/2006" xmlns:aink="http://schemas.microsoft.com/office/drawing/2016/ink" xmlns:am3d="http://schemas.microsoft.com/office/drawing/2017/model3d" xmlns:o="urn:schemas-microsoft-com:office:office" xmlns:r="http://schemas.openxmlformats.org/officeDocument/2006/relationships" xmlns:m="http://schemas.openxmlformats.org/officeDocument/2006/math" xmlns:v="urn:schemas-microsoft-com:vml" xmlns:wp14="http://schemas.microsoft.com/office/word/2010/wordprocessingDrawing" xmlns:wp="http://schemas.openxmlformats.org/drawingml/2006/wordprocessingDrawing" xmlns:w10="urn:schemas-microsoft-com:office:word" xmlns:w="http://schemas.openxmlformats.org/wordprocessingml/2006/main" xmlns:w14="http://schemas.microsoft.com/office/word/2010/wordml" xmlns:w15="http://schemas.microsoft.com/office/word/2012/wordml" xmlns:w16cex="http://schemas.microsoft.com/office/word/2018/wordml/cex" xmlns:w16cid="http://schemas.microsoft.com/office/word/2016/wordml/cid" xmlns:w16="http://schemas.microsoft.com/office/word/2018/wordml" xmlns:w16se="http://schemas.microsoft.com/office/word/2015/wordml/symex" xmlns:wpg="http://schemas.microsoft.com/office/word/2010/wordprocessingGroup" xmlns:wpi="http://schemas.microsoft.com/office/word/2010/wordprocessingInk" xmlns:wne="http://schemas.microsoft.com/office/word/2006/wordml" xmlns:wps="http://schemas.microsoft.com/office/word/2010/wordprocessingShape" mc:Ignorable="w14 w15 w16se w16cid w16 w16cex wp14">
   <w:footnote w:type="separator" w:id="-1">
     <w:p>
       <w:pPr>
@@ -1768,7 +1827,7 @@
 </file>
 
 <file path=word/numbering.xml><?xml version="1.0" encoding="utf-8"?>
-<w:numbering xmlns:wpc="http://schemas.microsoft.com/office/word/2010/wordprocessingCanvas" xmlns:cx="http://schemas.microsoft.com/office/drawing/2014/chartex" xmlns:cx1="http://schemas.microsoft.com/office/drawing/2015/9/8/chartex" xmlns:cx2="http://schemas.microsoft.com/office/drawing/2015/10/21/chartex" xmlns:cx3="http://schemas.microsoft.com/office/drawing/2016/5/9/chartex" xmlns:cx4="http://schemas.microsoft.com/office/drawing/2016/5/10/chartex" xmlns:cx5="http://schemas.microsoft.com/office/drawing/2016/5/11/chartex" xmlns:cx6="http://schemas.microsoft.com/office/drawing/2016/5/12/chartex" xmlns:cx7="http://schemas.microsoft.com/office/drawing/2016/5/13/chartex" xmlns:cx8="http://schemas.microsoft.com/office/drawing/2016/5/14/chartex" xmlns:mc="http://schemas.openxmlformats.org/markup-compatibility/2006" xmlns:aink="http://schemas.microsoft.com/office/drawing/2016/ink" xmlns:am3d="http://schemas.microsoft.com/office/drawing/2017/model3d" xmlns:o="urn:schemas-microsoft-com:office:office" xmlns:r="http://schemas.openxmlformats.org/officeDocument/2006/relationships" xmlns:m="http://schemas.openxmlformats.org/officeDocument/2006/math" xmlns:v="urn:schemas-microsoft-com:vml" xmlns:wp14="http://schemas.microsoft.com/office/word/2010/wordprocessingDrawing" xmlns:wp="http://schemas.openxmlformats.org/drawingml/2006/wordprocessingDrawing" xmlns:w10="urn:schemas-microsoft-com:office:word" xmlns:w="http://schemas.openxmlformats.org/wordprocessingml/2006/main" xmlns:w14="http://schemas.microsoft.com/office/word/2010/wordml" xmlns:w15="http://schemas.microsoft.com/office/word/2012/wordml" xmlns:w16cid="http://schemas.microsoft.com/office/word/2016/wordml/cid" xmlns:w16se="http://schemas.microsoft.com/office/word/2015/wordml/symex" xmlns:wpg="http://schemas.microsoft.com/office/word/2010/wordprocessingGroup" xmlns:wpi="http://schemas.microsoft.com/office/word/2010/wordprocessingInk" xmlns:wne="http://schemas.microsoft.com/office/word/2006/wordml" xmlns:wps="http://schemas.microsoft.com/office/word/2010/wordprocessingShape" mc:Ignorable="w14 w15 w16se w16cid wp14">
+<w:numbering xmlns:wpc="http://schemas.microsoft.com/office/word/2010/wordprocessingCanvas" xmlns:cx="http://schemas.microsoft.com/office/drawing/2014/chartex" xmlns:cx1="http://schemas.microsoft.com/office/drawing/2015/9/8/chartex" xmlns:cx2="http://schemas.microsoft.com/office/drawing/2015/10/21/chartex" xmlns:cx3="http://schemas.microsoft.com/office/drawing/2016/5/9/chartex" xmlns:cx4="http://schemas.microsoft.com/office/drawing/2016/5/10/chartex" xmlns:cx5="http://schemas.microsoft.com/office/drawing/2016/5/11/chartex" xmlns:cx6="http://schemas.microsoft.com/office/drawing/2016/5/12/chartex" xmlns:cx7="http://schemas.microsoft.com/office/drawing/2016/5/13/chartex" xmlns:cx8="http://schemas.microsoft.com/office/drawing/2016/5/14/chartex" xmlns:mc="http://schemas.openxmlformats.org/markup-compatibility/2006" xmlns:aink="http://schemas.microsoft.com/office/drawing/2016/ink" xmlns:am3d="http://schemas.microsoft.com/office/drawing/2017/model3d" xmlns:o="urn:schemas-microsoft-com:office:office" xmlns:r="http://schemas.openxmlformats.org/officeDocument/2006/relationships" xmlns:m="http://schemas.openxmlformats.org/officeDocument/2006/math" xmlns:v="urn:schemas-microsoft-com:vml" xmlns:wp14="http://schemas.microsoft.com/office/word/2010/wordprocessingDrawing" xmlns:wp="http://schemas.openxmlformats.org/drawingml/2006/wordprocessingDrawing" xmlns:w10="urn:schemas-microsoft-com:office:word" xmlns:w="http://schemas.openxmlformats.org/wordprocessingml/2006/main" xmlns:w14="http://schemas.microsoft.com/office/word/2010/wordml" xmlns:w15="http://schemas.microsoft.com/office/word/2012/wordml" xmlns:w16cex="http://schemas.microsoft.com/office/word/2018/wordml/cex" xmlns:w16cid="http://schemas.microsoft.com/office/word/2016/wordml/cid" xmlns:w16="http://schemas.microsoft.com/office/word/2018/wordml" xmlns:w16se="http://schemas.microsoft.com/office/word/2015/wordml/symex" xmlns:wpg="http://schemas.microsoft.com/office/word/2010/wordprocessingGroup" xmlns:wpi="http://schemas.microsoft.com/office/word/2010/wordprocessingInk" xmlns:wne="http://schemas.microsoft.com/office/word/2006/wordml" xmlns:wps="http://schemas.microsoft.com/office/word/2010/wordprocessingShape" mc:Ignorable="w14 w15 w16se w16cid w16 w16cex wp14">
   <w:abstractNum w:abstractNumId="0" w15:restartNumberingAfterBreak="0">
     <w:nsid w:val="073078E0"/>
     <w:multiLevelType w:val="multilevel"/>
@@ -2612,7 +2671,7 @@
 </file>
 
 <file path=word/styles.xml><?xml version="1.0" encoding="utf-8"?>
-<w:styles xmlns:mc="http://schemas.openxmlformats.org/markup-compatibility/2006" xmlns:r="http://schemas.openxmlformats.org/officeDocument/2006/relationships" xmlns:w="http://schemas.openxmlformats.org/wordprocessingml/2006/main" xmlns:w14="http://schemas.microsoft.com/office/word/2010/wordml" xmlns:w15="http://schemas.microsoft.com/office/word/2012/wordml" xmlns:w16cid="http://schemas.microsoft.com/office/word/2016/wordml/cid" xmlns:w16se="http://schemas.microsoft.com/office/word/2015/wordml/symex" mc:Ignorable="w14 w15 w16se w16cid">
+<w:styles xmlns:mc="http://schemas.openxmlformats.org/markup-compatibility/2006" xmlns:r="http://schemas.openxmlformats.org/officeDocument/2006/relationships" xmlns:w="http://schemas.openxmlformats.org/wordprocessingml/2006/main" xmlns:w14="http://schemas.microsoft.com/office/word/2010/wordml" xmlns:w15="http://schemas.microsoft.com/office/word/2012/wordml" xmlns:w16cex="http://schemas.microsoft.com/office/word/2018/wordml/cex" xmlns:w16cid="http://schemas.microsoft.com/office/word/2016/wordml/cid" xmlns:w16="http://schemas.microsoft.com/office/word/2018/wordml" xmlns:w16se="http://schemas.microsoft.com/office/word/2015/wordml/symex" mc:Ignorable="w14 w15 w16se w16cid w16 w16cex">
   <w:docDefaults>
     <w:rPrDefault>
       <w:rPr>
@@ -2628,7 +2687,7 @@
       </w:pPr>
     </w:pPrDefault>
   </w:docDefaults>
-  <w:latentStyles w:defLockedState="0" w:defUIPriority="99" w:defSemiHidden="0" w:defUnhideWhenUsed="0" w:defQFormat="0" w:count="377">
+  <w:latentStyles w:defLockedState="0" w:defUIPriority="99" w:defSemiHidden="0" w:defUnhideWhenUsed="0" w:defQFormat="0" w:count="376">
     <w:lsdException w:name="Normal" w:uiPriority="0" w:qFormat="1"/>
     <w:lsdException w:name="heading 1" w:uiPriority="9" w:qFormat="1"/>
     <w:lsdException w:name="heading 2" w:semiHidden="1" w:uiPriority="9" w:unhideWhenUsed="1" w:qFormat="1"/>
@@ -3005,7 +3064,6 @@
     <w:lsdException w:name="Hashtag" w:semiHidden="1" w:unhideWhenUsed="1"/>
     <w:lsdException w:name="Unresolved Mention" w:semiHidden="1" w:unhideWhenUsed="1"/>
     <w:lsdException w:name="Smart Link" w:semiHidden="1" w:unhideWhenUsed="1"/>
-    <w:lsdException w:name="Smart Link Error" w:semiHidden="1" w:unhideWhenUsed="1"/>
   </w:latentStyles>
   <w:style w:type="paragraph" w:default="1" w:styleId="Normal">
     <w:name w:val="Normal"/>

</xml_diff>